<commit_message>
I assume I did more unit tests + tree io + tree builder project created (does not yet work)
</commit_message>
<xml_diff>
--- a/Persinga_Capstone Progress Log.docx
+++ b/Persinga_Capstone Progress Log.docx
@@ -340,28 +340,260 @@
             </w:pPr>
             <w:r>
               <w:rPr>
+                <w:rFonts w:ascii="Arial" w:hAnsi="Arial"/>
+                <w:b/>
+              </w:rPr>
+              <w:t>1</w:t>
+            </w:r>
+            <w:r>
+              <w:rPr>
+                <w:rFonts w:ascii="Arial" w:hAnsi="Arial"/>
+                <w:b/>
+              </w:rPr>
+              <w:t>)</w:t>
+            </w:r>
+            <w:r>
+              <w:rPr>
+                <w:rFonts w:ascii="Arial" w:hAnsi="Arial"/>
+              </w:rPr>
+              <w:t xml:space="preserve"> </w:t>
+            </w:r>
+            <w:r>
+              <w:rPr>
+                <w:rFonts w:ascii="Arial" w:hAnsi="Arial"/>
+              </w:rPr>
+              <w:t xml:space="preserve">Create an </w:t>
+            </w:r>
+            <w:proofErr w:type="spellStart"/>
+            <w:r>
+              <w:rPr>
+                <w:rFonts w:ascii="Arial" w:hAnsi="Arial"/>
+              </w:rPr>
+              <w:t>api</w:t>
+            </w:r>
+            <w:proofErr w:type="spellEnd"/>
+            <w:r>
+              <w:rPr>
+                <w:rFonts w:ascii="Arial" w:hAnsi="Arial"/>
+              </w:rPr>
+              <w:t xml:space="preserve"> for document mapping to a given content tree</w:t>
+            </w:r>
+          </w:p>
+          <w:p>
+            <w:pPr>
+              <w:rPr>
+                <w:rFonts w:ascii="Arial" w:hAnsi="Arial"/>
+              </w:rPr>
+            </w:pPr>
+            <w:r>
+              <w:rPr>
+                <w:rFonts w:ascii="Arial" w:hAnsi="Arial"/>
+                <w:b/>
+              </w:rPr>
+              <w:t>2</w:t>
+            </w:r>
+            <w:r>
+              <w:rPr>
+                <w:rFonts w:ascii="Arial" w:hAnsi="Arial"/>
+                <w:b/>
+              </w:rPr>
+              <w:t>)</w:t>
+            </w:r>
+            <w:r>
+              <w:rPr>
+                <w:rFonts w:ascii="Arial" w:hAnsi="Arial"/>
+              </w:rPr>
+              <w:t xml:space="preserve"> </w:t>
+            </w:r>
+            <w:r>
+              <w:rPr>
+                <w:rFonts w:ascii="Arial" w:hAnsi="Arial"/>
+              </w:rPr>
+              <w:t xml:space="preserve">Unit tests for </w:t>
+            </w:r>
+            <w:r>
+              <w:rPr>
+                <w:rFonts w:ascii="Arial" w:hAnsi="Arial"/>
+              </w:rPr>
+              <w:t>document mapping</w:t>
+            </w:r>
+          </w:p>
+          <w:p>
+            <w:pPr>
+              <w:rPr>
+                <w:rFonts w:ascii="Arial" w:hAnsi="Arial"/>
+              </w:rPr>
+            </w:pPr>
+            <w:r>
+              <w:rPr>
+                <w:rFonts w:ascii="Arial" w:hAnsi="Arial"/>
+                <w:b/>
+              </w:rPr>
+              <w:t xml:space="preserve">3) </w:t>
+            </w:r>
+            <w:r>
+              <w:rPr>
+                <w:rFonts w:ascii="Arial" w:hAnsi="Arial"/>
+              </w:rPr>
+              <w:t>Create an application to load/save/edit content trees</w:t>
+            </w:r>
+          </w:p>
+          <w:p>
+            <w:pPr>
+              <w:rPr>
+                <w:rFonts w:ascii="Arial" w:hAnsi="Arial"/>
+              </w:rPr>
+            </w:pPr>
+            <w:r>
+              <w:rPr>
+                <w:rFonts w:ascii="Arial" w:hAnsi="Arial"/>
+                <w:b/>
+              </w:rPr>
+              <w:t xml:space="preserve">4) </w:t>
+            </w:r>
+            <w:r>
+              <w:rPr>
+                <w:rFonts w:ascii="Arial" w:hAnsi="Arial"/>
+              </w:rPr>
+              <w:t xml:space="preserve">Change the way the file </w:t>
+            </w:r>
+            <w:proofErr w:type="spellStart"/>
+            <w:r>
+              <w:rPr>
+                <w:rFonts w:ascii="Arial" w:hAnsi="Arial"/>
+              </w:rPr>
+              <w:t>io</w:t>
+            </w:r>
+            <w:proofErr w:type="spellEnd"/>
+            <w:r>
+              <w:rPr>
+                <w:rFonts w:ascii="Arial" w:hAnsi="Arial"/>
+              </w:rPr>
+              <w:t xml:space="preserve"> for text extraction works, so that it uses the </w:t>
+            </w:r>
+            <w:proofErr w:type="spellStart"/>
+            <w:r>
+              <w:rPr>
+                <w:rFonts w:ascii="Arial" w:hAnsi="Arial"/>
+              </w:rPr>
+              <w:t>readAllLines</w:t>
+            </w:r>
+            <w:proofErr w:type="spellEnd"/>
+            <w:r>
+              <w:rPr>
+                <w:rFonts w:ascii="Arial" w:hAnsi="Arial"/>
+              </w:rPr>
+              <w:t xml:space="preserve"> iterator</w:t>
+            </w:r>
+            <w:r>
+              <w:rPr>
+                <w:rFonts w:ascii="Arial" w:hAnsi="Arial"/>
+              </w:rPr>
+              <w:t xml:space="preserve"> (so as not to use overly much memory)</w:t>
+            </w:r>
+            <w:r>
+              <w:rPr>
+                <w:rFonts w:ascii="Arial" w:hAnsi="Arial"/>
+              </w:rPr>
+              <w:t xml:space="preserve">, rather than the </w:t>
+            </w:r>
+            <w:proofErr w:type="spellStart"/>
+            <w:r>
+              <w:rPr>
+                <w:rFonts w:ascii="Arial" w:hAnsi="Arial"/>
+              </w:rPr>
+              <w:t>readAllText</w:t>
+            </w:r>
+            <w:proofErr w:type="spellEnd"/>
+            <w:r>
+              <w:rPr>
+                <w:rFonts w:ascii="Arial" w:hAnsi="Arial"/>
+              </w:rPr>
+              <w:t xml:space="preserve"> method</w:t>
+            </w:r>
+          </w:p>
+        </w:tc>
+        <w:tc>
+          <w:tcPr>
+            <w:tcW w:w="990" w:type="dxa"/>
+          </w:tcPr>
+          <w:p>
+            <w:pPr>
+              <w:rPr>
+                <w:rFonts w:ascii="Arial" w:hAnsi="Arial"/>
+              </w:rPr>
+            </w:pPr>
+          </w:p>
+        </w:tc>
+        <w:tc>
+          <w:tcPr>
+            <w:tcW w:w="4590" w:type="dxa"/>
+          </w:tcPr>
+          <w:p>
+            <w:pPr>
+              <w:rPr>
+                <w:rFonts w:ascii="Arial" w:hAnsi="Arial"/>
+              </w:rPr>
+            </w:pPr>
+            <w:r>
+              <w:rPr>
+                <w:rFonts w:ascii="Arial" w:hAnsi="Arial"/>
+              </w:rPr>
+              <w:t xml:space="preserve">Things I have completed already by the first meeting: </w:t>
+            </w:r>
+          </w:p>
+          <w:p>
+            <w:pPr>
+              <w:rPr>
+                <w:rFonts w:ascii="Arial" w:hAnsi="Arial"/>
+              </w:rPr>
+            </w:pPr>
+            <w:r>
+              <w:rPr>
+                <w:rFonts w:ascii="Arial" w:hAnsi="Arial"/>
+                <w:b/>
+              </w:rPr>
+              <w:t xml:space="preserve">1) </w:t>
+            </w:r>
+            <w:r>
+              <w:rPr>
+                <w:rFonts w:ascii="Arial" w:hAnsi="Arial"/>
+              </w:rPr>
+              <w:t>Finding test data</w:t>
+            </w:r>
+          </w:p>
+          <w:p>
+            <w:pPr>
+              <w:rPr>
+                <w:rFonts w:ascii="Arial" w:hAnsi="Arial" w:cs="Arial"/>
+              </w:rPr>
+            </w:pPr>
+            <w:r>
+              <w:rPr>
                 <w:rFonts w:ascii="Arial" w:hAnsi="Arial" w:cs="Arial"/>
                 <w:b/>
               </w:rPr>
-              <w:t>1)</w:t>
+              <w:t xml:space="preserve">2) </w:t>
             </w:r>
             <w:r>
               <w:rPr>
                 <w:rFonts w:ascii="Arial" w:hAnsi="Arial" w:cs="Arial"/>
               </w:rPr>
-              <w:t xml:space="preserve"> </w:t>
-            </w:r>
+              <w:t xml:space="preserve">An </w:t>
+            </w:r>
+            <w:proofErr w:type="spellStart"/>
             <w:r>
               <w:rPr>
                 <w:rFonts w:ascii="Arial" w:hAnsi="Arial" w:cs="Arial"/>
               </w:rPr>
-              <w:t>Create a base for the project which allows a document/file to be passed in</w:t>
-            </w:r>
+              <w:t>api</w:t>
+            </w:r>
+            <w:proofErr w:type="spellEnd"/>
             <w:r>
               <w:rPr>
                 <w:rFonts w:ascii="Arial" w:hAnsi="Arial" w:cs="Arial"/>
               </w:rPr>
-              <w:t>, then extracts all of the actual text for scanning</w:t>
+              <w:t xml:space="preserve"> for creating content trees and adding and subtracting data from them</w:t>
             </w:r>
           </w:p>
           <w:p>
@@ -375,27 +607,47 @@
                 <w:rFonts w:ascii="Arial" w:hAnsi="Arial" w:cs="Arial"/>
                 <w:b/>
               </w:rPr>
-              <w:t xml:space="preserve">2) </w:t>
+              <w:t>3)</w:t>
             </w:r>
             <w:r>
               <w:rPr>
                 <w:rFonts w:ascii="Arial" w:hAnsi="Arial" w:cs="Arial"/>
               </w:rPr>
-              <w:t xml:space="preserve">Create an </w:t>
+              <w:t xml:space="preserve"> Unit tests for the content trees</w:t>
+            </w:r>
+          </w:p>
+          <w:p>
+            <w:pPr>
+              <w:rPr>
+                <w:rFonts w:ascii="Arial" w:hAnsi="Arial"/>
+              </w:rPr>
+            </w:pPr>
+            <w:r>
+              <w:rPr>
+                <w:rFonts w:ascii="Arial" w:hAnsi="Arial"/>
+                <w:b/>
+              </w:rPr>
+              <w:t xml:space="preserve">4) </w:t>
+            </w:r>
+            <w:r>
+              <w:rPr>
+                <w:rFonts w:ascii="Arial" w:hAnsi="Arial"/>
+              </w:rPr>
+              <w:t xml:space="preserve">An </w:t>
             </w:r>
             <w:proofErr w:type="spellStart"/>
             <w:r>
               <w:rPr>
-                <w:rFonts w:ascii="Arial" w:hAnsi="Arial" w:cs="Arial"/>
+                <w:rFonts w:ascii="Arial" w:hAnsi="Arial"/>
               </w:rPr>
               <w:t>api</w:t>
             </w:r>
             <w:proofErr w:type="spellEnd"/>
             <w:r>
               <w:rPr>
-                <w:rFonts w:ascii="Arial" w:hAnsi="Arial" w:cs="Arial"/>
-              </w:rPr>
-              <w:t xml:space="preserve"> for creating content trees and adding and subtracting data from them</w:t>
+                <w:rFonts w:ascii="Arial" w:hAnsi="Arial"/>
+              </w:rPr>
+              <w:t xml:space="preserve"> for extracting individual post text from a file</w:t>
             </w:r>
           </w:p>
           <w:p>
@@ -409,100 +661,22 @@
                 <w:rFonts w:ascii="Arial" w:hAnsi="Arial"/>
                 <w:b/>
               </w:rPr>
-              <w:t>3)</w:t>
-            </w:r>
-            <w:r>
-              <w:rPr>
-                <w:rFonts w:ascii="Arial" w:hAnsi="Arial"/>
-              </w:rPr>
-              <w:t xml:space="preserve"> </w:t>
-            </w:r>
-            <w:r>
-              <w:rPr>
-                <w:rFonts w:ascii="Arial" w:hAnsi="Arial"/>
-              </w:rPr>
-              <w:t xml:space="preserve">Create an </w:t>
-            </w:r>
-            <w:proofErr w:type="spellStart"/>
-            <w:r>
-              <w:rPr>
-                <w:rFonts w:ascii="Arial" w:hAnsi="Arial"/>
-              </w:rPr>
-              <w:t>api</w:t>
-            </w:r>
-            <w:proofErr w:type="spellEnd"/>
-            <w:r>
-              <w:rPr>
-                <w:rFonts w:ascii="Arial" w:hAnsi="Arial"/>
-              </w:rPr>
-              <w:t xml:space="preserve"> for document mapping to a given content tree</w:t>
-            </w:r>
-          </w:p>
-          <w:p>
-            <w:pPr>
-              <w:rPr>
-                <w:rFonts w:ascii="Arial" w:hAnsi="Arial"/>
-              </w:rPr>
-            </w:pPr>
-            <w:r>
-              <w:rPr>
-                <w:rFonts w:ascii="Arial" w:hAnsi="Arial"/>
-                <w:b/>
-              </w:rPr>
-              <w:t>4)</w:t>
-            </w:r>
-            <w:r>
-              <w:rPr>
-                <w:rFonts w:ascii="Arial" w:hAnsi="Arial"/>
-              </w:rPr>
-              <w:t xml:space="preserve"> </w:t>
-            </w:r>
-            <w:r>
-              <w:rPr>
-                <w:rFonts w:ascii="Arial" w:hAnsi="Arial"/>
-              </w:rPr>
-              <w:t xml:space="preserve">Unit tests for each of the above </w:t>
-            </w:r>
-            <w:proofErr w:type="spellStart"/>
-            <w:r>
-              <w:rPr>
-                <w:rFonts w:ascii="Arial" w:hAnsi="Arial"/>
-              </w:rPr>
-              <w:t>api</w:t>
-            </w:r>
-            <w:r>
-              <w:rPr>
-                <w:rFonts w:ascii="Arial" w:hAnsi="Arial"/>
-              </w:rPr>
-              <w:t>’s</w:t>
-            </w:r>
-            <w:proofErr w:type="spellEnd"/>
-          </w:p>
-        </w:tc>
-        <w:tc>
-          <w:tcPr>
-            <w:tcW w:w="990" w:type="dxa"/>
-          </w:tcPr>
-          <w:p>
-            <w:pPr>
-              <w:rPr>
-                <w:rFonts w:ascii="Arial" w:hAnsi="Arial"/>
-              </w:rPr>
-            </w:pPr>
+              <w:t xml:space="preserve">5) </w:t>
+            </w:r>
+            <w:r>
+              <w:rPr>
+                <w:rFonts w:ascii="Arial" w:hAnsi="Arial"/>
+              </w:rPr>
+              <w:t>Unit test</w:t>
+            </w:r>
             <w:bookmarkStart w:id="0" w:name="_GoBack"/>
             <w:bookmarkEnd w:id="0"/>
-          </w:p>
-        </w:tc>
-        <w:tc>
-          <w:tcPr>
-            <w:tcW w:w="4590" w:type="dxa"/>
-          </w:tcPr>
-          <w:p>
-            <w:pPr>
-              <w:rPr>
-                <w:rFonts w:ascii="Arial" w:hAnsi="Arial"/>
-              </w:rPr>
-            </w:pPr>
+            <w:r>
+              <w:rPr>
+                <w:rFonts w:ascii="Arial" w:hAnsi="Arial"/>
+              </w:rPr>
+              <w:t>s for text extraction</w:t>
+            </w:r>
           </w:p>
         </w:tc>
         <w:tc>

</xml_diff>

<commit_message>
I did stuff, but I don't remember what all of it is
</commit_message>
<xml_diff>
--- a/Persinga_Capstone Progress Log.docx
+++ b/Persinga_Capstone Progress Log.docx
@@ -68,6 +68,73 @@
           <w:szCs w:val="32"/>
         </w:rPr>
       </w:pPr>
+      <w:r>
+        <w:rPr>
+          <w:rFonts w:ascii="Arial" w:hAnsi="Arial"/>
+          <w:sz w:val="32"/>
+          <w:szCs w:val="32"/>
+        </w:rPr>
+        <w:t xml:space="preserve">Elevator Pitch: </w:t>
+      </w:r>
+      <w:r>
+        <w:rPr>
+          <w:rFonts w:ascii="Arial" w:hAnsi="Arial"/>
+          <w:sz w:val="28"/>
+          <w:szCs w:val="28"/>
+        </w:rPr>
+        <w:t xml:space="preserve">I’m creating a search engine for text documents. Basically, it allow you to pass in a document, and gives back </w:t>
+      </w:r>
+      <w:r>
+        <w:rPr>
+          <w:rFonts w:ascii="Arial" w:hAnsi="Arial"/>
+          <w:sz w:val="28"/>
+          <w:szCs w:val="28"/>
+        </w:rPr>
+        <w:t>documents with similar content</w:t>
+      </w:r>
+      <w:r>
+        <w:rPr>
+          <w:rFonts w:ascii="Arial" w:hAnsi="Arial"/>
+          <w:sz w:val="28"/>
+          <w:szCs w:val="28"/>
+        </w:rPr>
+        <w:t>.</w:t>
+      </w:r>
+      <w:r>
+        <w:rPr>
+          <w:rFonts w:ascii="Arial" w:hAnsi="Arial"/>
+          <w:sz w:val="28"/>
+          <w:szCs w:val="28"/>
+        </w:rPr>
+        <w:t xml:space="preserve"> This will be extremely useful for applications such as finding books or articles</w:t>
+      </w:r>
+      <w:r>
+        <w:rPr>
+          <w:rFonts w:ascii="Arial" w:hAnsi="Arial"/>
+          <w:sz w:val="28"/>
+          <w:szCs w:val="28"/>
+        </w:rPr>
+        <w:t xml:space="preserve"> similar</w:t>
+      </w:r>
+      <w:bookmarkStart w:id="0" w:name="_GoBack"/>
+      <w:bookmarkEnd w:id="0"/>
+      <w:r>
+        <w:rPr>
+          <w:rFonts w:ascii="Arial" w:hAnsi="Arial"/>
+          <w:sz w:val="28"/>
+          <w:szCs w:val="28"/>
+        </w:rPr>
+        <w:t xml:space="preserve"> to one you’ve read recently.</w:t>
+      </w:r>
+    </w:p>
+    <w:p>
+      <w:pPr>
+        <w:rPr>
+          <w:rFonts w:ascii="Arial" w:hAnsi="Arial"/>
+          <w:sz w:val="32"/>
+          <w:szCs w:val="32"/>
+        </w:rPr>
+      </w:pPr>
     </w:p>
     <w:tbl>
       <w:tblPr>
@@ -362,21 +429,7 @@
               <w:rPr>
                 <w:rFonts w:ascii="Arial" w:hAnsi="Arial"/>
               </w:rPr>
-              <w:t xml:space="preserve">Create an </w:t>
-            </w:r>
-            <w:proofErr w:type="spellStart"/>
-            <w:r>
-              <w:rPr>
-                <w:rFonts w:ascii="Arial" w:hAnsi="Arial"/>
-              </w:rPr>
-              <w:t>api</w:t>
-            </w:r>
-            <w:proofErr w:type="spellEnd"/>
-            <w:r>
-              <w:rPr>
-                <w:rFonts w:ascii="Arial" w:hAnsi="Arial"/>
-              </w:rPr>
-              <w:t xml:space="preserve"> for document mapping to a given content tree</w:t>
+              <w:t>Create an api for document mapping to a given content tree</w:t>
             </w:r>
           </w:p>
           <w:p>
@@ -455,35 +508,7 @@
               <w:rPr>
                 <w:rFonts w:ascii="Arial" w:hAnsi="Arial"/>
               </w:rPr>
-              <w:t xml:space="preserve">Change the way the file </w:t>
-            </w:r>
-            <w:proofErr w:type="spellStart"/>
-            <w:r>
-              <w:rPr>
-                <w:rFonts w:ascii="Arial" w:hAnsi="Arial"/>
-              </w:rPr>
-              <w:t>io</w:t>
-            </w:r>
-            <w:proofErr w:type="spellEnd"/>
-            <w:r>
-              <w:rPr>
-                <w:rFonts w:ascii="Arial" w:hAnsi="Arial"/>
-              </w:rPr>
-              <w:t xml:space="preserve"> for text extraction works, so that it uses the </w:t>
-            </w:r>
-            <w:proofErr w:type="spellStart"/>
-            <w:r>
-              <w:rPr>
-                <w:rFonts w:ascii="Arial" w:hAnsi="Arial"/>
-              </w:rPr>
-              <w:t>readAllLines</w:t>
-            </w:r>
-            <w:proofErr w:type="spellEnd"/>
-            <w:r>
-              <w:rPr>
-                <w:rFonts w:ascii="Arial" w:hAnsi="Arial"/>
-              </w:rPr>
-              <w:t xml:space="preserve"> iterator</w:t>
+              <w:t>Change the way the file io for text extraction works, so that it uses the readAllLines iterator</w:t>
             </w:r>
             <w:r>
               <w:rPr>
@@ -495,21 +520,7 @@
               <w:rPr>
                 <w:rFonts w:ascii="Arial" w:hAnsi="Arial"/>
               </w:rPr>
-              <w:t xml:space="preserve">, rather than the </w:t>
-            </w:r>
-            <w:proofErr w:type="spellStart"/>
-            <w:r>
-              <w:rPr>
-                <w:rFonts w:ascii="Arial" w:hAnsi="Arial"/>
-              </w:rPr>
-              <w:t>readAllText</w:t>
-            </w:r>
-            <w:proofErr w:type="spellEnd"/>
-            <w:r>
-              <w:rPr>
-                <w:rFonts w:ascii="Arial" w:hAnsi="Arial"/>
-              </w:rPr>
-              <w:t xml:space="preserve"> method</w:t>
+              <w:t>, rather than the readAllText method</w:t>
             </w:r>
           </w:p>
         </w:tc>
@@ -581,19 +592,11 @@
               </w:rPr>
               <w:t xml:space="preserve">An </w:t>
             </w:r>
-            <w:proofErr w:type="spellStart"/>
             <w:r>
               <w:rPr>
                 <w:rFonts w:ascii="Arial" w:hAnsi="Arial" w:cs="Arial"/>
               </w:rPr>
-              <w:t>api</w:t>
-            </w:r>
-            <w:proofErr w:type="spellEnd"/>
-            <w:r>
-              <w:rPr>
-                <w:rFonts w:ascii="Arial" w:hAnsi="Arial" w:cs="Arial"/>
-              </w:rPr>
-              <w:t xml:space="preserve"> for creating content trees and adding and subtracting data from them</w:t>
+              <w:t>api for creating content trees and adding and subtracting data from them</w:t>
             </w:r>
           </w:p>
           <w:p>
@@ -633,21 +636,7 @@
               <w:rPr>
                 <w:rFonts w:ascii="Arial" w:hAnsi="Arial"/>
               </w:rPr>
-              <w:t xml:space="preserve">An </w:t>
-            </w:r>
-            <w:proofErr w:type="spellStart"/>
-            <w:r>
-              <w:rPr>
-                <w:rFonts w:ascii="Arial" w:hAnsi="Arial"/>
-              </w:rPr>
-              <w:t>api</w:t>
-            </w:r>
-            <w:proofErr w:type="spellEnd"/>
-            <w:r>
-              <w:rPr>
-                <w:rFonts w:ascii="Arial" w:hAnsi="Arial"/>
-              </w:rPr>
-              <w:t xml:space="preserve"> for extracting individual post text from a file</w:t>
+              <w:t>An api for extracting individual post text from a file</w:t>
             </w:r>
           </w:p>
           <w:p>
@@ -667,15 +656,7 @@
               <w:rPr>
                 <w:rFonts w:ascii="Arial" w:hAnsi="Arial"/>
               </w:rPr>
-              <w:t>Unit test</w:t>
-            </w:r>
-            <w:bookmarkStart w:id="0" w:name="_GoBack"/>
-            <w:bookmarkEnd w:id="0"/>
-            <w:r>
-              <w:rPr>
-                <w:rFonts w:ascii="Arial" w:hAnsi="Arial"/>
-              </w:rPr>
-              <w:t>s for text extraction</w:t>
+              <w:t>Unit tests for text extraction</w:t>
             </w:r>
           </w:p>
         </w:tc>
@@ -711,6 +692,7 @@
               <w:rPr>
                 <w:rFonts w:ascii="Arial" w:hAnsi="Arial"/>
               </w:rPr>
+              <w:lastRenderedPageBreak/>
               <w:t>2</w:t>
             </w:r>
           </w:p>
@@ -860,7 +842,6 @@
               <w:rPr>
                 <w:rFonts w:ascii="Arial" w:hAnsi="Arial"/>
               </w:rPr>
-              <w:lastRenderedPageBreak/>
               <w:t>3</w:t>
             </w:r>
           </w:p>

</xml_diff>

<commit_message>
working tree builder, data tree mostly finished - need unit tests
</commit_message>
<xml_diff>
--- a/Persinga_Capstone Progress Log.docx
+++ b/Persinga_Capstone Progress Log.docx
@@ -82,7 +82,7 @@
           <w:sz w:val="28"/>
           <w:szCs w:val="28"/>
         </w:rPr>
-        <w:t xml:space="preserve">I’m creating a search engine for text documents. Basically, it allow you to pass in a document, and gives back </w:t>
+        <w:t xml:space="preserve">I’m creating a search engine for text documents. Basically, it </w:t>
       </w:r>
       <w:r>
         <w:rPr>
@@ -90,7 +90,31 @@
           <w:sz w:val="28"/>
           <w:szCs w:val="28"/>
         </w:rPr>
-        <w:t>documents with similar content</w:t>
+        <w:t>will allow you to pass in a document, then it determines the content of that document</w:t>
+      </w:r>
+      <w:r>
+        <w:rPr>
+          <w:rFonts w:ascii="Arial" w:hAnsi="Arial"/>
+          <w:sz w:val="28"/>
+          <w:szCs w:val="28"/>
+        </w:rPr>
+        <w:t xml:space="preserve"> and gives back </w:t>
+      </w:r>
+      <w:r>
+        <w:rPr>
+          <w:rFonts w:ascii="Arial" w:hAnsi="Arial"/>
+          <w:sz w:val="28"/>
+          <w:szCs w:val="28"/>
+        </w:rPr>
+        <w:t>other documents</w:t>
+      </w:r>
+      <w:r>
+        <w:rPr>
+          <w:rFonts w:ascii="Arial" w:hAnsi="Arial"/>
+          <w:sz w:val="28"/>
+          <w:szCs w:val="28"/>
+        </w:rPr>
+        <w:t xml:space="preserve"> with similar content</w:t>
       </w:r>
       <w:r>
         <w:rPr>
@@ -116,8 +140,6 @@
         </w:rPr>
         <w:t xml:space="preserve"> similar</w:t>
       </w:r>
-      <w:bookmarkStart w:id="0" w:name="_GoBack"/>
-      <w:bookmarkEnd w:id="0"/>
       <w:r>
         <w:rPr>
           <w:rFonts w:ascii="Arial" w:hAnsi="Arial"/>
@@ -429,7 +451,21 @@
               <w:rPr>
                 <w:rFonts w:ascii="Arial" w:hAnsi="Arial"/>
               </w:rPr>
-              <w:t>Create an api for document mapping to a given content tree</w:t>
+              <w:t xml:space="preserve">Create an </w:t>
+            </w:r>
+            <w:proofErr w:type="spellStart"/>
+            <w:r>
+              <w:rPr>
+                <w:rFonts w:ascii="Arial" w:hAnsi="Arial"/>
+              </w:rPr>
+              <w:t>api</w:t>
+            </w:r>
+            <w:proofErr w:type="spellEnd"/>
+            <w:r>
+              <w:rPr>
+                <w:rFonts w:ascii="Arial" w:hAnsi="Arial"/>
+              </w:rPr>
+              <w:t xml:space="preserve"> for document mapping to a given content tree</w:t>
             </w:r>
           </w:p>
           <w:p>
@@ -508,7 +544,35 @@
               <w:rPr>
                 <w:rFonts w:ascii="Arial" w:hAnsi="Arial"/>
               </w:rPr>
-              <w:t>Change the way the file io for text extraction works, so that it uses the readAllLines iterator</w:t>
+              <w:t xml:space="preserve">Change the way the file </w:t>
+            </w:r>
+            <w:proofErr w:type="spellStart"/>
+            <w:r>
+              <w:rPr>
+                <w:rFonts w:ascii="Arial" w:hAnsi="Arial"/>
+              </w:rPr>
+              <w:t>io</w:t>
+            </w:r>
+            <w:proofErr w:type="spellEnd"/>
+            <w:r>
+              <w:rPr>
+                <w:rFonts w:ascii="Arial" w:hAnsi="Arial"/>
+              </w:rPr>
+              <w:t xml:space="preserve"> for text extraction works, so that it uses the </w:t>
+            </w:r>
+            <w:proofErr w:type="spellStart"/>
+            <w:r>
+              <w:rPr>
+                <w:rFonts w:ascii="Arial" w:hAnsi="Arial"/>
+              </w:rPr>
+              <w:t>readAllLines</w:t>
+            </w:r>
+            <w:proofErr w:type="spellEnd"/>
+            <w:r>
+              <w:rPr>
+                <w:rFonts w:ascii="Arial" w:hAnsi="Arial"/>
+              </w:rPr>
+              <w:t xml:space="preserve"> iterator</w:t>
             </w:r>
             <w:r>
               <w:rPr>
@@ -520,7 +584,22 @@
               <w:rPr>
                 <w:rFonts w:ascii="Arial" w:hAnsi="Arial"/>
               </w:rPr>
-              <w:t>, rather than the readAllText method</w:t>
+              <w:t xml:space="preserve">, rather than the </w:t>
+            </w:r>
+            <w:proofErr w:type="spellStart"/>
+            <w:r>
+              <w:rPr>
+                <w:rFonts w:ascii="Arial" w:hAnsi="Arial"/>
+              </w:rPr>
+              <w:lastRenderedPageBreak/>
+              <w:t>readAllText</w:t>
+            </w:r>
+            <w:proofErr w:type="spellEnd"/>
+            <w:r>
+              <w:rPr>
+                <w:rFonts w:ascii="Arial" w:hAnsi="Arial"/>
+              </w:rPr>
+              <w:t xml:space="preserve"> method</w:t>
             </w:r>
           </w:p>
         </w:tc>
@@ -534,6 +613,61 @@
                 <w:rFonts w:ascii="Arial" w:hAnsi="Arial"/>
               </w:rPr>
             </w:pPr>
+          </w:p>
+          <w:p>
+            <w:pPr>
+              <w:rPr>
+                <w:rFonts w:ascii="Arial" w:hAnsi="Arial"/>
+              </w:rPr>
+            </w:pPr>
+          </w:p>
+          <w:p>
+            <w:pPr>
+              <w:rPr>
+                <w:rFonts w:ascii="Arial" w:hAnsi="Arial"/>
+              </w:rPr>
+            </w:pPr>
+          </w:p>
+          <w:p>
+            <w:pPr>
+              <w:rPr>
+                <w:rFonts w:ascii="Arial" w:hAnsi="Arial"/>
+              </w:rPr>
+            </w:pPr>
+          </w:p>
+          <w:p>
+            <w:pPr>
+              <w:rPr>
+                <w:rFonts w:ascii="Arial" w:hAnsi="Arial"/>
+              </w:rPr>
+            </w:pPr>
+          </w:p>
+          <w:p>
+            <w:pPr>
+              <w:rPr>
+                <w:rFonts w:ascii="Arial" w:hAnsi="Arial"/>
+              </w:rPr>
+            </w:pPr>
+          </w:p>
+          <w:p>
+            <w:pPr>
+              <w:rPr>
+                <w:rFonts w:ascii="Arial" w:hAnsi="Arial"/>
+              </w:rPr>
+            </w:pPr>
+          </w:p>
+          <w:p>
+            <w:pPr>
+              <w:rPr>
+                <w:rFonts w:ascii="Arial" w:hAnsi="Arial"/>
+              </w:rPr>
+            </w:pPr>
+            <w:r>
+              <w:rPr>
+                <w:rFonts w:ascii="Arial" w:hAnsi="Arial"/>
+              </w:rPr>
+              <w:t>100%</w:t>
+            </w:r>
           </w:p>
         </w:tc>
         <w:tc>
@@ -592,11 +726,19 @@
               </w:rPr>
               <w:t xml:space="preserve">An </w:t>
             </w:r>
+            <w:proofErr w:type="spellStart"/>
             <w:r>
               <w:rPr>
                 <w:rFonts w:ascii="Arial" w:hAnsi="Arial" w:cs="Arial"/>
               </w:rPr>
-              <w:t>api for creating content trees and adding and subtracting data from them</w:t>
+              <w:t>api</w:t>
+            </w:r>
+            <w:proofErr w:type="spellEnd"/>
+            <w:r>
+              <w:rPr>
+                <w:rFonts w:ascii="Arial" w:hAnsi="Arial" w:cs="Arial"/>
+              </w:rPr>
+              <w:t xml:space="preserve"> for creating content trees and adding and subtracting data from them</w:t>
             </w:r>
           </w:p>
           <w:p>
@@ -636,7 +778,21 @@
               <w:rPr>
                 <w:rFonts w:ascii="Arial" w:hAnsi="Arial"/>
               </w:rPr>
-              <w:t>An api for extracting individual post text from a file</w:t>
+              <w:t xml:space="preserve">An </w:t>
+            </w:r>
+            <w:proofErr w:type="spellStart"/>
+            <w:r>
+              <w:rPr>
+                <w:rFonts w:ascii="Arial" w:hAnsi="Arial"/>
+              </w:rPr>
+              <w:t>api</w:t>
+            </w:r>
+            <w:proofErr w:type="spellEnd"/>
+            <w:r>
+              <w:rPr>
+                <w:rFonts w:ascii="Arial" w:hAnsi="Arial"/>
+              </w:rPr>
+              <w:t xml:space="preserve"> for extracting individual post text from a file</w:t>
             </w:r>
           </w:p>
           <w:p>
@@ -656,7 +812,15 @@
               <w:rPr>
                 <w:rFonts w:ascii="Arial" w:hAnsi="Arial"/>
               </w:rPr>
-              <w:t>Unit tests for text extraction</w:t>
+              <w:t>Un</w:t>
+            </w:r>
+            <w:bookmarkStart w:id="0" w:name="_GoBack"/>
+            <w:bookmarkEnd w:id="0"/>
+            <w:r>
+              <w:rPr>
+                <w:rFonts w:ascii="Arial" w:hAnsi="Arial"/>
+              </w:rPr>
+              <w:t>it tests for text extraction</w:t>
             </w:r>
           </w:p>
         </w:tc>

</xml_diff>

<commit_message>
unit tests for all things - 96% coverage - ready for checkoff this week
</commit_message>
<xml_diff>
--- a/Persinga_Capstone Progress Log.docx
+++ b/Persinga_Capstone Progress Log.docx
@@ -451,21 +451,7 @@
               <w:rPr>
                 <w:rFonts w:ascii="Arial" w:hAnsi="Arial"/>
               </w:rPr>
-              <w:t xml:space="preserve">Create an </w:t>
-            </w:r>
-            <w:proofErr w:type="spellStart"/>
-            <w:r>
-              <w:rPr>
-                <w:rFonts w:ascii="Arial" w:hAnsi="Arial"/>
-              </w:rPr>
-              <w:t>api</w:t>
-            </w:r>
-            <w:proofErr w:type="spellEnd"/>
-            <w:r>
-              <w:rPr>
-                <w:rFonts w:ascii="Arial" w:hAnsi="Arial"/>
-              </w:rPr>
-              <w:t xml:space="preserve"> for document mapping to a given content tree</w:t>
+              <w:t>Create an api for document mapping to a given content tree</w:t>
             </w:r>
           </w:p>
           <w:p>
@@ -544,35 +530,7 @@
               <w:rPr>
                 <w:rFonts w:ascii="Arial" w:hAnsi="Arial"/>
               </w:rPr>
-              <w:t xml:space="preserve">Change the way the file </w:t>
-            </w:r>
-            <w:proofErr w:type="spellStart"/>
-            <w:r>
-              <w:rPr>
-                <w:rFonts w:ascii="Arial" w:hAnsi="Arial"/>
-              </w:rPr>
-              <w:t>io</w:t>
-            </w:r>
-            <w:proofErr w:type="spellEnd"/>
-            <w:r>
-              <w:rPr>
-                <w:rFonts w:ascii="Arial" w:hAnsi="Arial"/>
-              </w:rPr>
-              <w:t xml:space="preserve"> for text extraction works, so that it uses the </w:t>
-            </w:r>
-            <w:proofErr w:type="spellStart"/>
-            <w:r>
-              <w:rPr>
-                <w:rFonts w:ascii="Arial" w:hAnsi="Arial"/>
-              </w:rPr>
-              <w:t>readAllLines</w:t>
-            </w:r>
-            <w:proofErr w:type="spellEnd"/>
-            <w:r>
-              <w:rPr>
-                <w:rFonts w:ascii="Arial" w:hAnsi="Arial"/>
-              </w:rPr>
-              <w:t xml:space="preserve"> iterator</w:t>
+              <w:t>Change the way the file io for text extraction works, so that it uses the readAllLines iterator</w:t>
             </w:r>
             <w:r>
               <w:rPr>
@@ -586,20 +544,12 @@
               </w:rPr>
               <w:t xml:space="preserve">, rather than the </w:t>
             </w:r>
-            <w:proofErr w:type="spellStart"/>
             <w:r>
               <w:rPr>
                 <w:rFonts w:ascii="Arial" w:hAnsi="Arial"/>
               </w:rPr>
               <w:lastRenderedPageBreak/>
-              <w:t>readAllText</w:t>
-            </w:r>
-            <w:proofErr w:type="spellEnd"/>
-            <w:r>
-              <w:rPr>
-                <w:rFonts w:ascii="Arial" w:hAnsi="Arial"/>
-              </w:rPr>
-              <w:t xml:space="preserve"> method</w:t>
+              <w:t>readAllText method</w:t>
             </w:r>
           </w:p>
         </w:tc>
@@ -620,20 +570,74 @@
                 <w:rFonts w:ascii="Arial" w:hAnsi="Arial"/>
               </w:rPr>
             </w:pPr>
-          </w:p>
-          <w:p>
-            <w:pPr>
-              <w:rPr>
-                <w:rFonts w:ascii="Arial" w:hAnsi="Arial"/>
-              </w:rPr>
-            </w:pPr>
-          </w:p>
-          <w:p>
-            <w:pPr>
-              <w:rPr>
-                <w:rFonts w:ascii="Arial" w:hAnsi="Arial"/>
-              </w:rPr>
-            </w:pPr>
+            <w:r>
+              <w:rPr>
+                <w:rFonts w:ascii="Arial" w:hAnsi="Arial"/>
+              </w:rPr>
+              <w:t>100</w:t>
+            </w:r>
+            <w:r>
+              <w:rPr>
+                <w:rFonts w:ascii="Arial" w:hAnsi="Arial"/>
+              </w:rPr>
+              <w:t>%</w:t>
+            </w:r>
+          </w:p>
+          <w:p>
+            <w:pPr>
+              <w:rPr>
+                <w:rFonts w:ascii="Arial" w:hAnsi="Arial"/>
+              </w:rPr>
+            </w:pPr>
+          </w:p>
+          <w:p>
+            <w:pPr>
+              <w:rPr>
+                <w:rFonts w:ascii="Arial" w:hAnsi="Arial"/>
+              </w:rPr>
+            </w:pPr>
+          </w:p>
+          <w:p>
+            <w:pPr>
+              <w:rPr>
+                <w:rFonts w:ascii="Arial" w:hAnsi="Arial"/>
+              </w:rPr>
+            </w:pPr>
+            <w:r>
+              <w:rPr>
+                <w:rFonts w:ascii="Arial" w:hAnsi="Arial"/>
+              </w:rPr>
+              <w:t>100%</w:t>
+            </w:r>
+            <w:bookmarkStart w:id="0" w:name="_GoBack"/>
+            <w:bookmarkEnd w:id="0"/>
+          </w:p>
+          <w:p>
+            <w:pPr>
+              <w:rPr>
+                <w:rFonts w:ascii="Arial" w:hAnsi="Arial"/>
+              </w:rPr>
+            </w:pPr>
+          </w:p>
+          <w:p>
+            <w:pPr>
+              <w:rPr>
+                <w:rFonts w:ascii="Arial" w:hAnsi="Arial"/>
+              </w:rPr>
+            </w:pPr>
+          </w:p>
+          <w:p>
+            <w:pPr>
+              <w:rPr>
+                <w:rFonts w:ascii="Arial" w:hAnsi="Arial"/>
+              </w:rPr>
+            </w:pPr>
+            <w:r>
+              <w:rPr>
+                <w:rFonts w:ascii="Arial" w:hAnsi="Arial"/>
+              </w:rPr>
+              <w:t>100%</w:t>
+            </w:r>
           </w:p>
           <w:p>
             <w:pPr>
@@ -726,19 +730,11 @@
               </w:rPr>
               <w:t xml:space="preserve">An </w:t>
             </w:r>
-            <w:proofErr w:type="spellStart"/>
             <w:r>
               <w:rPr>
                 <w:rFonts w:ascii="Arial" w:hAnsi="Arial" w:cs="Arial"/>
               </w:rPr>
-              <w:t>api</w:t>
-            </w:r>
-            <w:proofErr w:type="spellEnd"/>
-            <w:r>
-              <w:rPr>
-                <w:rFonts w:ascii="Arial" w:hAnsi="Arial" w:cs="Arial"/>
-              </w:rPr>
-              <w:t xml:space="preserve"> for creating content trees and adding and subtracting data from them</w:t>
+              <w:t>api for creating content trees and adding and subtracting data from them</w:t>
             </w:r>
           </w:p>
           <w:p>
@@ -778,21 +774,7 @@
               <w:rPr>
                 <w:rFonts w:ascii="Arial" w:hAnsi="Arial"/>
               </w:rPr>
-              <w:t xml:space="preserve">An </w:t>
-            </w:r>
-            <w:proofErr w:type="spellStart"/>
-            <w:r>
-              <w:rPr>
-                <w:rFonts w:ascii="Arial" w:hAnsi="Arial"/>
-              </w:rPr>
-              <w:t>api</w:t>
-            </w:r>
-            <w:proofErr w:type="spellEnd"/>
-            <w:r>
-              <w:rPr>
-                <w:rFonts w:ascii="Arial" w:hAnsi="Arial"/>
-              </w:rPr>
-              <w:t xml:space="preserve"> for extracting individual post text from a file</w:t>
+              <w:t>An api for extracting individual post text from a file</w:t>
             </w:r>
           </w:p>
           <w:p>
@@ -812,15 +794,7 @@
               <w:rPr>
                 <w:rFonts w:ascii="Arial" w:hAnsi="Arial"/>
               </w:rPr>
-              <w:t>Un</w:t>
-            </w:r>
-            <w:bookmarkStart w:id="0" w:name="_GoBack"/>
-            <w:bookmarkEnd w:id="0"/>
-            <w:r>
-              <w:rPr>
-                <w:rFonts w:ascii="Arial" w:hAnsi="Arial"/>
-              </w:rPr>
-              <w:t>it tests for text extraction</w:t>
+              <w:t>Unit tests for text extraction</w:t>
             </w:r>
           </w:p>
         </w:tc>
@@ -948,6 +922,19 @@
                 <w:rFonts w:ascii="Arial" w:hAnsi="Arial"/>
               </w:rPr>
             </w:pPr>
+            <w:r>
+              <w:rPr>
+                <w:rFonts w:ascii="Arial" w:hAnsi="Arial"/>
+                <w:b/>
+              </w:rPr>
+              <w:t>1)</w:t>
+            </w:r>
+            <w:r>
+              <w:rPr>
+                <w:rFonts w:ascii="Arial" w:hAnsi="Arial"/>
+              </w:rPr>
+              <w:t xml:space="preserve"> Create the api for </w:t>
+            </w:r>
           </w:p>
         </w:tc>
         <w:tc>
@@ -1908,6 +1895,96 @@
 <file path=word/numbering.xml><?xml version="1.0" encoding="utf-8"?>
 <w:numbering xmlns:wpc="http://schemas.microsoft.com/office/word/2010/wordprocessingCanvas" xmlns:mc="http://schemas.openxmlformats.org/markup-compatibility/2006" xmlns:o="urn:schemas-microsoft-com:office:office" xmlns:r="http://schemas.openxmlformats.org/officeDocument/2006/relationships" xmlns:m="http://schemas.openxmlformats.org/officeDocument/2006/math" xmlns:v="urn:schemas-microsoft-com:vml" xmlns:wp14="http://schemas.microsoft.com/office/word/2010/wordprocessingDrawing" xmlns:wp="http://schemas.openxmlformats.org/drawingml/2006/wordprocessingDrawing" xmlns:w10="urn:schemas-microsoft-com:office:word" xmlns:w="http://schemas.openxmlformats.org/wordprocessingml/2006/main" xmlns:w14="http://schemas.microsoft.com/office/word/2010/wordml" xmlns:w15="http://schemas.microsoft.com/office/word/2012/wordml" xmlns:wpg="http://schemas.microsoft.com/office/word/2010/wordprocessingGroup" xmlns:wpi="http://schemas.microsoft.com/office/word/2010/wordprocessingInk" xmlns:wne="http://schemas.microsoft.com/office/word/2006/wordml" xmlns:wps="http://schemas.microsoft.com/office/word/2010/wordprocessingShape" mc:Ignorable="w14 w15 wp14">
   <w:abstractNum w:abstractNumId="0">
+    <w:nsid w:val="0498648E"/>
+    <w:multiLevelType w:val="hybridMultilevel"/>
+    <w:tmpl w:val="0E58AF7C"/>
+    <w:lvl w:ilvl="0" w:tplc="A2541CB8">
+      <w:start w:val="1"/>
+      <w:numFmt w:val="decimal"/>
+      <w:lvlText w:val="%1)"/>
+      <w:lvlJc w:val="left"/>
+      <w:pPr>
+        <w:ind w:left="720" w:hanging="360"/>
+      </w:pPr>
+      <w:rPr>
+        <w:rFonts w:hint="default"/>
+        <w:b/>
+      </w:rPr>
+    </w:lvl>
+    <w:lvl w:ilvl="1" w:tplc="04090019" w:tentative="1">
+      <w:start w:val="1"/>
+      <w:numFmt w:val="lowerLetter"/>
+      <w:lvlText w:val="%2."/>
+      <w:lvlJc w:val="left"/>
+      <w:pPr>
+        <w:ind w:left="1440" w:hanging="360"/>
+      </w:pPr>
+    </w:lvl>
+    <w:lvl w:ilvl="2" w:tplc="0409001B" w:tentative="1">
+      <w:start w:val="1"/>
+      <w:numFmt w:val="lowerRoman"/>
+      <w:lvlText w:val="%3."/>
+      <w:lvlJc w:val="right"/>
+      <w:pPr>
+        <w:ind w:left="2160" w:hanging="180"/>
+      </w:pPr>
+    </w:lvl>
+    <w:lvl w:ilvl="3" w:tplc="0409000F" w:tentative="1">
+      <w:start w:val="1"/>
+      <w:numFmt w:val="decimal"/>
+      <w:lvlText w:val="%4."/>
+      <w:lvlJc w:val="left"/>
+      <w:pPr>
+        <w:ind w:left="2880" w:hanging="360"/>
+      </w:pPr>
+    </w:lvl>
+    <w:lvl w:ilvl="4" w:tplc="04090019" w:tentative="1">
+      <w:start w:val="1"/>
+      <w:numFmt w:val="lowerLetter"/>
+      <w:lvlText w:val="%5."/>
+      <w:lvlJc w:val="left"/>
+      <w:pPr>
+        <w:ind w:left="3600" w:hanging="360"/>
+      </w:pPr>
+    </w:lvl>
+    <w:lvl w:ilvl="5" w:tplc="0409001B" w:tentative="1">
+      <w:start w:val="1"/>
+      <w:numFmt w:val="lowerRoman"/>
+      <w:lvlText w:val="%6."/>
+      <w:lvlJc w:val="right"/>
+      <w:pPr>
+        <w:ind w:left="4320" w:hanging="180"/>
+      </w:pPr>
+    </w:lvl>
+    <w:lvl w:ilvl="6" w:tplc="0409000F" w:tentative="1">
+      <w:start w:val="1"/>
+      <w:numFmt w:val="decimal"/>
+      <w:lvlText w:val="%7."/>
+      <w:lvlJc w:val="left"/>
+      <w:pPr>
+        <w:ind w:left="5040" w:hanging="360"/>
+      </w:pPr>
+    </w:lvl>
+    <w:lvl w:ilvl="7" w:tplc="04090019" w:tentative="1">
+      <w:start w:val="1"/>
+      <w:numFmt w:val="lowerLetter"/>
+      <w:lvlText w:val="%8."/>
+      <w:lvlJc w:val="left"/>
+      <w:pPr>
+        <w:ind w:left="5760" w:hanging="360"/>
+      </w:pPr>
+    </w:lvl>
+    <w:lvl w:ilvl="8" w:tplc="0409001B" w:tentative="1">
+      <w:start w:val="1"/>
+      <w:numFmt w:val="lowerRoman"/>
+      <w:lvlText w:val="%9."/>
+      <w:lvlJc w:val="right"/>
+      <w:pPr>
+        <w:ind w:left="6480" w:hanging="180"/>
+      </w:pPr>
+    </w:lvl>
+  </w:abstractNum>
+  <w:abstractNum w:abstractNumId="1">
     <w:nsid w:val="2A470F75"/>
     <w:multiLevelType w:val="hybridMultilevel"/>
     <w:tmpl w:val="5CD82448"/>
@@ -2020,7 +2097,102 @@
       </w:rPr>
     </w:lvl>
   </w:abstractNum>
+  <w:abstractNum w:abstractNumId="2">
+    <w:nsid w:val="69D26BBF"/>
+    <w:multiLevelType w:val="hybridMultilevel"/>
+    <w:tmpl w:val="B288B96C"/>
+    <w:lvl w:ilvl="0" w:tplc="04090011">
+      <w:start w:val="1"/>
+      <w:numFmt w:val="decimal"/>
+      <w:lvlText w:val="%1)"/>
+      <w:lvlJc w:val="left"/>
+      <w:pPr>
+        <w:ind w:left="720" w:hanging="360"/>
+      </w:pPr>
+      <w:rPr>
+        <w:rFonts w:hint="default"/>
+      </w:rPr>
+    </w:lvl>
+    <w:lvl w:ilvl="1" w:tplc="04090019" w:tentative="1">
+      <w:start w:val="1"/>
+      <w:numFmt w:val="lowerLetter"/>
+      <w:lvlText w:val="%2."/>
+      <w:lvlJc w:val="left"/>
+      <w:pPr>
+        <w:ind w:left="1440" w:hanging="360"/>
+      </w:pPr>
+    </w:lvl>
+    <w:lvl w:ilvl="2" w:tplc="0409001B" w:tentative="1">
+      <w:start w:val="1"/>
+      <w:numFmt w:val="lowerRoman"/>
+      <w:lvlText w:val="%3."/>
+      <w:lvlJc w:val="right"/>
+      <w:pPr>
+        <w:ind w:left="2160" w:hanging="180"/>
+      </w:pPr>
+    </w:lvl>
+    <w:lvl w:ilvl="3" w:tplc="0409000F" w:tentative="1">
+      <w:start w:val="1"/>
+      <w:numFmt w:val="decimal"/>
+      <w:lvlText w:val="%4."/>
+      <w:lvlJc w:val="left"/>
+      <w:pPr>
+        <w:ind w:left="2880" w:hanging="360"/>
+      </w:pPr>
+    </w:lvl>
+    <w:lvl w:ilvl="4" w:tplc="04090019" w:tentative="1">
+      <w:start w:val="1"/>
+      <w:numFmt w:val="lowerLetter"/>
+      <w:lvlText w:val="%5."/>
+      <w:lvlJc w:val="left"/>
+      <w:pPr>
+        <w:ind w:left="3600" w:hanging="360"/>
+      </w:pPr>
+    </w:lvl>
+    <w:lvl w:ilvl="5" w:tplc="0409001B" w:tentative="1">
+      <w:start w:val="1"/>
+      <w:numFmt w:val="lowerRoman"/>
+      <w:lvlText w:val="%6."/>
+      <w:lvlJc w:val="right"/>
+      <w:pPr>
+        <w:ind w:left="4320" w:hanging="180"/>
+      </w:pPr>
+    </w:lvl>
+    <w:lvl w:ilvl="6" w:tplc="0409000F" w:tentative="1">
+      <w:start w:val="1"/>
+      <w:numFmt w:val="decimal"/>
+      <w:lvlText w:val="%7."/>
+      <w:lvlJc w:val="left"/>
+      <w:pPr>
+        <w:ind w:left="5040" w:hanging="360"/>
+      </w:pPr>
+    </w:lvl>
+    <w:lvl w:ilvl="7" w:tplc="04090019" w:tentative="1">
+      <w:start w:val="1"/>
+      <w:numFmt w:val="lowerLetter"/>
+      <w:lvlText w:val="%8."/>
+      <w:lvlJc w:val="left"/>
+      <w:pPr>
+        <w:ind w:left="5760" w:hanging="360"/>
+      </w:pPr>
+    </w:lvl>
+    <w:lvl w:ilvl="8" w:tplc="0409001B" w:tentative="1">
+      <w:start w:val="1"/>
+      <w:numFmt w:val="lowerRoman"/>
+      <w:lvlText w:val="%9."/>
+      <w:lvlJc w:val="right"/>
+      <w:pPr>
+        <w:ind w:left="6480" w:hanging="180"/>
+      </w:pPr>
+    </w:lvl>
+  </w:abstractNum>
   <w:num w:numId="1">
+    <w:abstractNumId w:val="1"/>
+  </w:num>
+  <w:num w:numId="2">
+    <w:abstractNumId w:val="2"/>
+  </w:num>
+  <w:num w:numId="3">
     <w:abstractNumId w:val="0"/>
   </w:num>
 </w:numbering>

</xml_diff>

<commit_message>
commit right before meeting
</commit_message>
<xml_diff>
--- a/Persinga_Capstone Progress Log.docx
+++ b/Persinga_Capstone Progress Log.docx
@@ -609,193 +609,220 @@
               </w:rPr>
               <w:t>100%</w:t>
             </w:r>
+          </w:p>
+          <w:p>
+            <w:pPr>
+              <w:rPr>
+                <w:rFonts w:ascii="Arial" w:hAnsi="Arial"/>
+              </w:rPr>
+            </w:pPr>
+          </w:p>
+          <w:p>
+            <w:pPr>
+              <w:rPr>
+                <w:rFonts w:ascii="Arial" w:hAnsi="Arial"/>
+              </w:rPr>
+            </w:pPr>
+          </w:p>
+          <w:p>
+            <w:pPr>
+              <w:rPr>
+                <w:rFonts w:ascii="Arial" w:hAnsi="Arial"/>
+              </w:rPr>
+            </w:pPr>
+            <w:r>
+              <w:rPr>
+                <w:rFonts w:ascii="Arial" w:hAnsi="Arial"/>
+              </w:rPr>
+              <w:t>100%</w:t>
+            </w:r>
+          </w:p>
+          <w:p>
+            <w:pPr>
+              <w:rPr>
+                <w:rFonts w:ascii="Arial" w:hAnsi="Arial"/>
+              </w:rPr>
+            </w:pPr>
+          </w:p>
+          <w:p>
+            <w:pPr>
+              <w:rPr>
+                <w:rFonts w:ascii="Arial" w:hAnsi="Arial"/>
+              </w:rPr>
+            </w:pPr>
+          </w:p>
+          <w:p>
+            <w:pPr>
+              <w:rPr>
+                <w:rFonts w:ascii="Arial" w:hAnsi="Arial"/>
+              </w:rPr>
+            </w:pPr>
+          </w:p>
+          <w:p>
+            <w:pPr>
+              <w:rPr>
+                <w:rFonts w:ascii="Arial" w:hAnsi="Arial"/>
+              </w:rPr>
+            </w:pPr>
+            <w:r>
+              <w:rPr>
+                <w:rFonts w:ascii="Arial" w:hAnsi="Arial"/>
+              </w:rPr>
+              <w:t>100%</w:t>
+            </w:r>
+          </w:p>
+        </w:tc>
+        <w:tc>
+          <w:tcPr>
+            <w:tcW w:w="4590" w:type="dxa"/>
+          </w:tcPr>
+          <w:p>
+            <w:pPr>
+              <w:rPr>
+                <w:rFonts w:ascii="Arial" w:hAnsi="Arial"/>
+              </w:rPr>
+            </w:pPr>
+            <w:r>
+              <w:rPr>
+                <w:rFonts w:ascii="Arial" w:hAnsi="Arial"/>
+              </w:rPr>
+              <w:t xml:space="preserve">Things I have completed already by the first meeting: </w:t>
+            </w:r>
+          </w:p>
+          <w:p>
+            <w:pPr>
+              <w:rPr>
+                <w:rFonts w:ascii="Arial" w:hAnsi="Arial"/>
+              </w:rPr>
+            </w:pPr>
+            <w:r>
+              <w:rPr>
+                <w:rFonts w:ascii="Arial" w:hAnsi="Arial"/>
+                <w:b/>
+              </w:rPr>
+              <w:t xml:space="preserve">1) </w:t>
+            </w:r>
+            <w:r>
+              <w:rPr>
+                <w:rFonts w:ascii="Arial" w:hAnsi="Arial"/>
+              </w:rPr>
+              <w:t>Finding test data</w:t>
+            </w:r>
+          </w:p>
+          <w:p>
+            <w:pPr>
+              <w:rPr>
+                <w:rFonts w:ascii="Arial" w:hAnsi="Arial" w:cs="Arial"/>
+              </w:rPr>
+            </w:pPr>
+            <w:r>
+              <w:rPr>
+                <w:rFonts w:ascii="Arial" w:hAnsi="Arial" w:cs="Arial"/>
+                <w:b/>
+              </w:rPr>
+              <w:t xml:space="preserve">2) </w:t>
+            </w:r>
+            <w:r>
+              <w:rPr>
+                <w:rFonts w:ascii="Arial" w:hAnsi="Arial" w:cs="Arial"/>
+              </w:rPr>
+              <w:t xml:space="preserve">An </w:t>
+            </w:r>
+            <w:r>
+              <w:rPr>
+                <w:rFonts w:ascii="Arial" w:hAnsi="Arial" w:cs="Arial"/>
+              </w:rPr>
+              <w:t>api for creating content trees and adding and subtracting data from them</w:t>
+            </w:r>
+          </w:p>
+          <w:p>
+            <w:pPr>
+              <w:rPr>
+                <w:rFonts w:ascii="Arial" w:hAnsi="Arial"/>
+              </w:rPr>
+            </w:pPr>
+            <w:r>
+              <w:rPr>
+                <w:rFonts w:ascii="Arial" w:hAnsi="Arial" w:cs="Arial"/>
+                <w:b/>
+              </w:rPr>
+              <w:t>3)</w:t>
+            </w:r>
+            <w:r>
+              <w:rPr>
+                <w:rFonts w:ascii="Arial" w:hAnsi="Arial" w:cs="Arial"/>
+              </w:rPr>
+              <w:t xml:space="preserve"> Unit tests for the content trees</w:t>
+            </w:r>
+          </w:p>
+          <w:p>
+            <w:pPr>
+              <w:rPr>
+                <w:rFonts w:ascii="Arial" w:hAnsi="Arial"/>
+              </w:rPr>
+            </w:pPr>
+            <w:r>
+              <w:rPr>
+                <w:rFonts w:ascii="Arial" w:hAnsi="Arial"/>
+                <w:b/>
+              </w:rPr>
+              <w:t xml:space="preserve">4) </w:t>
+            </w:r>
+            <w:r>
+              <w:rPr>
+                <w:rFonts w:ascii="Arial" w:hAnsi="Arial"/>
+              </w:rPr>
+              <w:t>An api for extracting individual post text from a file</w:t>
+            </w:r>
+          </w:p>
+          <w:p>
+            <w:pPr>
+              <w:rPr>
+                <w:rFonts w:ascii="Arial" w:hAnsi="Arial"/>
+              </w:rPr>
+            </w:pPr>
+            <w:r>
+              <w:rPr>
+                <w:rFonts w:ascii="Arial" w:hAnsi="Arial"/>
+                <w:b/>
+              </w:rPr>
+              <w:t xml:space="preserve">5) </w:t>
+            </w:r>
+            <w:r>
+              <w:rPr>
+                <w:rFonts w:ascii="Arial" w:hAnsi="Arial"/>
+              </w:rPr>
+              <w:t>Unit tests for text extraction</w:t>
+            </w:r>
+          </w:p>
+          <w:p>
+            <w:r>
+              <w:rPr>
+                <w:rFonts w:ascii="Arial" w:hAnsi="Arial"/>
+              </w:rPr>
+              <w:t>------------------------------------------------------</w:t>
+            </w:r>
+          </w:p>
+          <w:p>
+            <w:pPr>
+              <w:rPr>
+                <w:rFonts w:ascii="Arial" w:hAnsi="Arial"/>
+              </w:rPr>
+            </w:pPr>
+            <w:r>
+              <w:rPr>
+                <w:rFonts w:ascii="Arial" w:hAnsi="Arial"/>
+              </w:rPr>
+              <w:t>I mad</w:t>
+            </w:r>
+            <w:r>
+              <w:rPr>
+                <w:rFonts w:ascii="Arial" w:hAnsi="Arial"/>
+              </w:rPr>
+              <w:t xml:space="preserve">e the api for document mapping as well as unit tests to go with them. I also created a gui application which allows you to make content trees, edit them, and load and save them to the file system. </w:t>
+            </w:r>
             <w:bookmarkStart w:id="0" w:name="_GoBack"/>
             <w:bookmarkEnd w:id="0"/>
-          </w:p>
-          <w:p>
-            <w:pPr>
-              <w:rPr>
-                <w:rFonts w:ascii="Arial" w:hAnsi="Arial"/>
-              </w:rPr>
-            </w:pPr>
-          </w:p>
-          <w:p>
-            <w:pPr>
-              <w:rPr>
-                <w:rFonts w:ascii="Arial" w:hAnsi="Arial"/>
-              </w:rPr>
-            </w:pPr>
-          </w:p>
-          <w:p>
-            <w:pPr>
-              <w:rPr>
-                <w:rFonts w:ascii="Arial" w:hAnsi="Arial"/>
-              </w:rPr>
-            </w:pPr>
-            <w:r>
-              <w:rPr>
-                <w:rFonts w:ascii="Arial" w:hAnsi="Arial"/>
-              </w:rPr>
-              <w:t>100%</w:t>
-            </w:r>
-          </w:p>
-          <w:p>
-            <w:pPr>
-              <w:rPr>
-                <w:rFonts w:ascii="Arial" w:hAnsi="Arial"/>
-              </w:rPr>
-            </w:pPr>
-          </w:p>
-          <w:p>
-            <w:pPr>
-              <w:rPr>
-                <w:rFonts w:ascii="Arial" w:hAnsi="Arial"/>
-              </w:rPr>
-            </w:pPr>
-          </w:p>
-          <w:p>
-            <w:pPr>
-              <w:rPr>
-                <w:rFonts w:ascii="Arial" w:hAnsi="Arial"/>
-              </w:rPr>
-            </w:pPr>
-          </w:p>
-          <w:p>
-            <w:pPr>
-              <w:rPr>
-                <w:rFonts w:ascii="Arial" w:hAnsi="Arial"/>
-              </w:rPr>
-            </w:pPr>
-            <w:r>
-              <w:rPr>
-                <w:rFonts w:ascii="Arial" w:hAnsi="Arial"/>
-              </w:rPr>
-              <w:t>100%</w:t>
-            </w:r>
-          </w:p>
-        </w:tc>
-        <w:tc>
-          <w:tcPr>
-            <w:tcW w:w="4590" w:type="dxa"/>
-          </w:tcPr>
-          <w:p>
-            <w:pPr>
-              <w:rPr>
-                <w:rFonts w:ascii="Arial" w:hAnsi="Arial"/>
-              </w:rPr>
-            </w:pPr>
-            <w:r>
-              <w:rPr>
-                <w:rFonts w:ascii="Arial" w:hAnsi="Arial"/>
-              </w:rPr>
-              <w:t xml:space="preserve">Things I have completed already by the first meeting: </w:t>
-            </w:r>
-          </w:p>
-          <w:p>
-            <w:pPr>
-              <w:rPr>
-                <w:rFonts w:ascii="Arial" w:hAnsi="Arial"/>
-              </w:rPr>
-            </w:pPr>
-            <w:r>
-              <w:rPr>
-                <w:rFonts w:ascii="Arial" w:hAnsi="Arial"/>
-                <w:b/>
-              </w:rPr>
-              <w:t xml:space="preserve">1) </w:t>
-            </w:r>
-            <w:r>
-              <w:rPr>
-                <w:rFonts w:ascii="Arial" w:hAnsi="Arial"/>
-              </w:rPr>
-              <w:t>Finding test data</w:t>
-            </w:r>
-          </w:p>
-          <w:p>
-            <w:pPr>
-              <w:rPr>
-                <w:rFonts w:ascii="Arial" w:hAnsi="Arial" w:cs="Arial"/>
-              </w:rPr>
-            </w:pPr>
-            <w:r>
-              <w:rPr>
-                <w:rFonts w:ascii="Arial" w:hAnsi="Arial" w:cs="Arial"/>
-                <w:b/>
-              </w:rPr>
-              <w:t xml:space="preserve">2) </w:t>
-            </w:r>
-            <w:r>
-              <w:rPr>
-                <w:rFonts w:ascii="Arial" w:hAnsi="Arial" w:cs="Arial"/>
-              </w:rPr>
-              <w:t xml:space="preserve">An </w:t>
-            </w:r>
-            <w:r>
-              <w:rPr>
-                <w:rFonts w:ascii="Arial" w:hAnsi="Arial" w:cs="Arial"/>
-              </w:rPr>
-              <w:t>api for creating content trees and adding and subtracting data from them</w:t>
-            </w:r>
-          </w:p>
-          <w:p>
-            <w:pPr>
-              <w:rPr>
-                <w:rFonts w:ascii="Arial" w:hAnsi="Arial"/>
-              </w:rPr>
-            </w:pPr>
-            <w:r>
-              <w:rPr>
-                <w:rFonts w:ascii="Arial" w:hAnsi="Arial" w:cs="Arial"/>
-                <w:b/>
-              </w:rPr>
-              <w:t>3)</w:t>
-            </w:r>
-            <w:r>
-              <w:rPr>
-                <w:rFonts w:ascii="Arial" w:hAnsi="Arial" w:cs="Arial"/>
-              </w:rPr>
-              <w:t xml:space="preserve"> Unit tests for the content trees</w:t>
-            </w:r>
-          </w:p>
-          <w:p>
-            <w:pPr>
-              <w:rPr>
-                <w:rFonts w:ascii="Arial" w:hAnsi="Arial"/>
-              </w:rPr>
-            </w:pPr>
-            <w:r>
-              <w:rPr>
-                <w:rFonts w:ascii="Arial" w:hAnsi="Arial"/>
-                <w:b/>
-              </w:rPr>
-              <w:t xml:space="preserve">4) </w:t>
-            </w:r>
-            <w:r>
-              <w:rPr>
-                <w:rFonts w:ascii="Arial" w:hAnsi="Arial"/>
-              </w:rPr>
-              <w:t>An api for extracting individual post text from a file</w:t>
-            </w:r>
-          </w:p>
-          <w:p>
-            <w:pPr>
-              <w:rPr>
-                <w:rFonts w:ascii="Arial" w:hAnsi="Arial"/>
-              </w:rPr>
-            </w:pPr>
-            <w:r>
-              <w:rPr>
-                <w:rFonts w:ascii="Arial" w:hAnsi="Arial"/>
-                <w:b/>
-              </w:rPr>
-              <w:t xml:space="preserve">5) </w:t>
-            </w:r>
-            <w:r>
-              <w:rPr>
-                <w:rFonts w:ascii="Arial" w:hAnsi="Arial"/>
-              </w:rPr>
-              <w:t>Unit tests for text extraction</w:t>
-            </w:r>
           </w:p>
         </w:tc>
         <w:tc>
@@ -933,7 +960,123 @@
               <w:rPr>
                 <w:rFonts w:ascii="Arial" w:hAnsi="Arial"/>
               </w:rPr>
-              <w:t xml:space="preserve"> Create the api for </w:t>
+              <w:t xml:space="preserve"> </w:t>
+            </w:r>
+            <w:r>
+              <w:rPr>
+                <w:rFonts w:ascii="Arial" w:hAnsi="Arial"/>
+              </w:rPr>
+              <w:t xml:space="preserve">Create the api for </w:t>
+            </w:r>
+            <w:r>
+              <w:rPr>
+                <w:rFonts w:ascii="Arial" w:hAnsi="Arial"/>
+              </w:rPr>
+              <w:t>comparing documents</w:t>
+            </w:r>
+          </w:p>
+          <w:p>
+            <w:pPr>
+              <w:rPr>
+                <w:rFonts w:ascii="Arial" w:hAnsi="Arial"/>
+              </w:rPr>
+            </w:pPr>
+            <w:r>
+              <w:rPr>
+                <w:rFonts w:ascii="Arial" w:hAnsi="Arial"/>
+                <w:b/>
+              </w:rPr>
+              <w:t>2)</w:t>
+            </w:r>
+            <w:r>
+              <w:rPr>
+                <w:rFonts w:ascii="Arial" w:hAnsi="Arial"/>
+              </w:rPr>
+              <w:t xml:space="preserve"> Assemble a set of test documents/queries</w:t>
+            </w:r>
+          </w:p>
+          <w:p>
+            <w:pPr>
+              <w:rPr>
+                <w:rFonts w:ascii="Arial" w:hAnsi="Arial"/>
+              </w:rPr>
+            </w:pPr>
+            <w:r>
+              <w:rPr>
+                <w:rFonts w:ascii="Arial" w:hAnsi="Arial"/>
+                <w:b/>
+              </w:rPr>
+              <w:t>3)</w:t>
+            </w:r>
+            <w:r>
+              <w:rPr>
+                <w:rFonts w:ascii="Arial" w:hAnsi="Arial"/>
+              </w:rPr>
+              <w:t xml:space="preserve"> Create a content tree based on the test documents</w:t>
+            </w:r>
+          </w:p>
+          <w:p>
+            <w:pPr>
+              <w:rPr>
+                <w:rFonts w:ascii="Arial" w:hAnsi="Arial"/>
+              </w:rPr>
+            </w:pPr>
+            <w:r>
+              <w:rPr>
+                <w:rFonts w:ascii="Arial" w:hAnsi="Arial"/>
+                <w:b/>
+              </w:rPr>
+              <w:t xml:space="preserve">4) </w:t>
+            </w:r>
+            <w:r>
+              <w:rPr>
+                <w:rFonts w:ascii="Arial" w:hAnsi="Arial"/>
+              </w:rPr>
+              <w:t>Actually test my system against the test documents and document results</w:t>
+            </w:r>
+          </w:p>
+          <w:p>
+            <w:pPr>
+              <w:rPr>
+                <w:rFonts w:ascii="Arial" w:hAnsi="Arial"/>
+              </w:rPr>
+            </w:pPr>
+            <w:r>
+              <w:rPr>
+                <w:rFonts w:ascii="Arial" w:hAnsi="Arial"/>
+                <w:b/>
+              </w:rPr>
+              <w:t>5)</w:t>
+            </w:r>
+            <w:r>
+              <w:rPr>
+                <w:rFonts w:ascii="Arial" w:hAnsi="Arial"/>
+              </w:rPr>
+              <w:t xml:space="preserve"> Create an application for scanning documents</w:t>
+            </w:r>
+            <w:r>
+              <w:rPr>
+                <w:rFonts w:ascii="Arial" w:hAnsi="Arial"/>
+              </w:rPr>
+              <w:t xml:space="preserve"> which also allows you to view the created </w:t>
+            </w:r>
+            <w:r>
+              <w:rPr>
+                <w:rFonts w:ascii="Arial" w:hAnsi="Arial"/>
+              </w:rPr>
+              <w:t xml:space="preserve">data </w:t>
+            </w:r>
+            <w:r>
+              <w:rPr>
+                <w:rFonts w:ascii="Arial" w:hAnsi="Arial"/>
+              </w:rPr>
+              <w:t>tree</w:t>
+            </w:r>
+            <w:r>
+              <w:rPr>
+                <w:rFonts w:ascii="Arial" w:hAnsi="Arial"/>
+              </w:rPr>
+              <w:t xml:space="preserve"> in some way</w:t>
             </w:r>
           </w:p>
         </w:tc>
@@ -1142,6 +1285,7 @@
               <w:rPr>
                 <w:rFonts w:ascii="Arial" w:hAnsi="Arial"/>
               </w:rPr>
+              <w:lastRenderedPageBreak/>
               <w:t>4</w:t>
             </w:r>
           </w:p>
@@ -1440,7 +1584,6 @@
               <w:rPr>
                 <w:rFonts w:ascii="Arial" w:hAnsi="Arial"/>
               </w:rPr>
-              <w:lastRenderedPageBreak/>
               <w:t>6</w:t>
             </w:r>
           </w:p>
@@ -1745,6 +1888,7 @@
               <w:rPr>
                 <w:rFonts w:ascii="Arial" w:hAnsi="Arial"/>
               </w:rPr>
+              <w:lastRenderedPageBreak/>
               <w:t>9</w:t>
             </w:r>
           </w:p>
@@ -2098,6 +2242,96 @@
     </w:lvl>
   </w:abstractNum>
   <w:abstractNum w:abstractNumId="2">
+    <w:nsid w:val="4C72047E"/>
+    <w:multiLevelType w:val="hybridMultilevel"/>
+    <w:tmpl w:val="3BB64566"/>
+    <w:lvl w:ilvl="0" w:tplc="5E0448D4">
+      <w:start w:val="1"/>
+      <w:numFmt w:val="decimal"/>
+      <w:lvlText w:val="%1)"/>
+      <w:lvlJc w:val="left"/>
+      <w:pPr>
+        <w:ind w:left="720" w:hanging="360"/>
+      </w:pPr>
+      <w:rPr>
+        <w:rFonts w:hint="default"/>
+        <w:b/>
+      </w:rPr>
+    </w:lvl>
+    <w:lvl w:ilvl="1" w:tplc="04090019" w:tentative="1">
+      <w:start w:val="1"/>
+      <w:numFmt w:val="lowerLetter"/>
+      <w:lvlText w:val="%2."/>
+      <w:lvlJc w:val="left"/>
+      <w:pPr>
+        <w:ind w:left="1440" w:hanging="360"/>
+      </w:pPr>
+    </w:lvl>
+    <w:lvl w:ilvl="2" w:tplc="0409001B" w:tentative="1">
+      <w:start w:val="1"/>
+      <w:numFmt w:val="lowerRoman"/>
+      <w:lvlText w:val="%3."/>
+      <w:lvlJc w:val="right"/>
+      <w:pPr>
+        <w:ind w:left="2160" w:hanging="180"/>
+      </w:pPr>
+    </w:lvl>
+    <w:lvl w:ilvl="3" w:tplc="0409000F" w:tentative="1">
+      <w:start w:val="1"/>
+      <w:numFmt w:val="decimal"/>
+      <w:lvlText w:val="%4."/>
+      <w:lvlJc w:val="left"/>
+      <w:pPr>
+        <w:ind w:left="2880" w:hanging="360"/>
+      </w:pPr>
+    </w:lvl>
+    <w:lvl w:ilvl="4" w:tplc="04090019" w:tentative="1">
+      <w:start w:val="1"/>
+      <w:numFmt w:val="lowerLetter"/>
+      <w:lvlText w:val="%5."/>
+      <w:lvlJc w:val="left"/>
+      <w:pPr>
+        <w:ind w:left="3600" w:hanging="360"/>
+      </w:pPr>
+    </w:lvl>
+    <w:lvl w:ilvl="5" w:tplc="0409001B" w:tentative="1">
+      <w:start w:val="1"/>
+      <w:numFmt w:val="lowerRoman"/>
+      <w:lvlText w:val="%6."/>
+      <w:lvlJc w:val="right"/>
+      <w:pPr>
+        <w:ind w:left="4320" w:hanging="180"/>
+      </w:pPr>
+    </w:lvl>
+    <w:lvl w:ilvl="6" w:tplc="0409000F" w:tentative="1">
+      <w:start w:val="1"/>
+      <w:numFmt w:val="decimal"/>
+      <w:lvlText w:val="%7."/>
+      <w:lvlJc w:val="left"/>
+      <w:pPr>
+        <w:ind w:left="5040" w:hanging="360"/>
+      </w:pPr>
+    </w:lvl>
+    <w:lvl w:ilvl="7" w:tplc="04090019" w:tentative="1">
+      <w:start w:val="1"/>
+      <w:numFmt w:val="lowerLetter"/>
+      <w:lvlText w:val="%8."/>
+      <w:lvlJc w:val="left"/>
+      <w:pPr>
+        <w:ind w:left="5760" w:hanging="360"/>
+      </w:pPr>
+    </w:lvl>
+    <w:lvl w:ilvl="8" w:tplc="0409001B" w:tentative="1">
+      <w:start w:val="1"/>
+      <w:numFmt w:val="lowerRoman"/>
+      <w:lvlText w:val="%9."/>
+      <w:lvlJc w:val="right"/>
+      <w:pPr>
+        <w:ind w:left="6480" w:hanging="180"/>
+      </w:pPr>
+    </w:lvl>
+  </w:abstractNum>
+  <w:abstractNum w:abstractNumId="3">
     <w:nsid w:val="69D26BBF"/>
     <w:multiLevelType w:val="hybridMultilevel"/>
     <w:tmpl w:val="B288B96C"/>
@@ -2190,10 +2424,13 @@
     <w:abstractNumId w:val="1"/>
   </w:num>
   <w:num w:numId="2">
-    <w:abstractNumId w:val="2"/>
+    <w:abstractNumId w:val="3"/>
   </w:num>
   <w:num w:numId="3">
     <w:abstractNumId w:val="0"/>
+  </w:num>
+  <w:num w:numId="4">
+    <w:abstractNumId w:val="2"/>
   </w:num>
 </w:numbering>
 </file>

</xml_diff>

<commit_message>
comparison system, begin marker
</commit_message>
<xml_diff>
--- a/Persinga_Capstone Progress Log.docx
+++ b/Persinga_Capstone Progress Log.docx
@@ -82,7 +82,15 @@
           <w:sz w:val="28"/>
           <w:szCs w:val="28"/>
         </w:rPr>
-        <w:t xml:space="preserve">I’m creating a search engine for text documents. Basically, it </w:t>
+        <w:t>I’m creating an information retrieval system</w:t>
+      </w:r>
+      <w:r>
+        <w:rPr>
+          <w:rFonts w:ascii="Arial" w:hAnsi="Arial"/>
+          <w:sz w:val="28"/>
+          <w:szCs w:val="28"/>
+        </w:rPr>
+        <w:t xml:space="preserve">. Basically, it </w:t>
       </w:r>
       <w:r>
         <w:rPr>
@@ -232,7 +240,23 @@
                 <w:rFonts w:ascii="Arial" w:hAnsi="Arial"/>
                 <w:b/>
               </w:rPr>
-              <w:t>(0-4)</w:t>
+              <w:t>(0-</w:t>
+            </w:r>
+            <w:r>
+              <w:rPr>
+                <w:rFonts w:ascii="Arial" w:hAnsi="Arial"/>
+                <w:b/>
+              </w:rPr>
+              <w:t>3</w:t>
+            </w:r>
+            <w:bookmarkStart w:id="0" w:name="_GoBack"/>
+            <w:bookmarkEnd w:id="0"/>
+            <w:r>
+              <w:rPr>
+                <w:rFonts w:ascii="Arial" w:hAnsi="Arial"/>
+                <w:b/>
+              </w:rPr>
+              <w:t>)</w:t>
             </w:r>
           </w:p>
         </w:tc>
@@ -415,6 +439,12 @@
                 <w:rFonts w:ascii="Arial" w:hAnsi="Arial"/>
               </w:rPr>
             </w:pPr>
+            <w:r>
+              <w:rPr>
+                <w:rFonts w:ascii="Arial" w:hAnsi="Arial"/>
+              </w:rPr>
+              <w:t>2</w:t>
+            </w:r>
           </w:p>
         </w:tc>
         <w:tc>
@@ -813,16 +843,8 @@
               <w:rPr>
                 <w:rFonts w:ascii="Arial" w:hAnsi="Arial"/>
               </w:rPr>
-              <w:t>I mad</w:t>
-            </w:r>
-            <w:r>
-              <w:rPr>
-                <w:rFonts w:ascii="Arial" w:hAnsi="Arial"/>
-              </w:rPr>
-              <w:t xml:space="preserve">e the api for document mapping as well as unit tests to go with them. I also created a gui application which allows you to make content trees, edit them, and load and save them to the file system. </w:t>
-            </w:r>
-            <w:bookmarkStart w:id="0" w:name="_GoBack"/>
-            <w:bookmarkEnd w:id="0"/>
+              <w:t>I completed all tasks, and was able to verify that the parts of the application I have built so far all work together.</w:t>
+            </w:r>
           </w:p>
         </w:tc>
         <w:tc>
@@ -835,6 +857,16 @@
                 <w:rFonts w:ascii="Arial" w:hAnsi="Arial"/>
               </w:rPr>
             </w:pPr>
+            <w:r>
+              <w:rPr>
+                <w:rFonts w:ascii="Helvetica" w:hAnsi="Helvetica" w:cs="Helvetica"/>
+                <w:color w:val="333333"/>
+                <w:sz w:val="16"/>
+                <w:szCs w:val="16"/>
+                <w:shd w:val="clear" w:color="auto" w:fill="FFFFFF"/>
+              </w:rPr>
+              <w:t>She is on track. She seems to be working a solid plan.</w:t>
+            </w:r>
           </w:p>
         </w:tc>
       </w:tr>

</xml_diff>

<commit_message>
week 2 commit; working document scanner, testing more or less implemented
</commit_message>
<xml_diff>
--- a/Persinga_Capstone Progress Log.docx
+++ b/Persinga_Capstone Progress Log.docx
@@ -249,8 +249,6 @@
               </w:rPr>
               <w:t>3</w:t>
             </w:r>
-            <w:bookmarkStart w:id="0" w:name="_GoBack"/>
-            <w:bookmarkEnd w:id="0"/>
             <w:r>
               <w:rPr>
                 <w:rFonts w:ascii="Arial" w:hAnsi="Arial"/>
@@ -1122,6 +1120,134 @@
                 <w:rFonts w:ascii="Arial" w:hAnsi="Arial"/>
               </w:rPr>
             </w:pPr>
+            <w:r>
+              <w:rPr>
+                <w:rFonts w:ascii="Arial" w:hAnsi="Arial"/>
+              </w:rPr>
+              <w:t>100%</w:t>
+            </w:r>
+          </w:p>
+          <w:p>
+            <w:pPr>
+              <w:rPr>
+                <w:rFonts w:ascii="Arial" w:hAnsi="Arial"/>
+              </w:rPr>
+            </w:pPr>
+          </w:p>
+          <w:p>
+            <w:pPr>
+              <w:rPr>
+                <w:rFonts w:ascii="Arial" w:hAnsi="Arial"/>
+              </w:rPr>
+            </w:pPr>
+          </w:p>
+          <w:p>
+            <w:pPr>
+              <w:rPr>
+                <w:rFonts w:ascii="Arial" w:hAnsi="Arial"/>
+              </w:rPr>
+            </w:pPr>
+            <w:r>
+              <w:rPr>
+                <w:rFonts w:ascii="Arial" w:hAnsi="Arial"/>
+              </w:rPr>
+              <w:t>100%</w:t>
+            </w:r>
+          </w:p>
+          <w:p>
+            <w:pPr>
+              <w:rPr>
+                <w:rFonts w:ascii="Arial" w:hAnsi="Arial"/>
+              </w:rPr>
+            </w:pPr>
+          </w:p>
+          <w:p>
+            <w:pPr>
+              <w:rPr>
+                <w:rFonts w:ascii="Arial" w:hAnsi="Arial"/>
+              </w:rPr>
+            </w:pPr>
+          </w:p>
+          <w:p>
+            <w:pPr>
+              <w:rPr>
+                <w:rFonts w:ascii="Arial" w:hAnsi="Arial"/>
+              </w:rPr>
+            </w:pPr>
+          </w:p>
+          <w:p>
+            <w:pPr>
+              <w:rPr>
+                <w:rFonts w:ascii="Arial" w:hAnsi="Arial"/>
+              </w:rPr>
+            </w:pPr>
+            <w:r>
+              <w:rPr>
+                <w:rFonts w:ascii="Arial" w:hAnsi="Arial"/>
+              </w:rPr>
+              <w:t>100%</w:t>
+            </w:r>
+          </w:p>
+          <w:p>
+            <w:pPr>
+              <w:rPr>
+                <w:rFonts w:ascii="Arial" w:hAnsi="Arial"/>
+              </w:rPr>
+            </w:pPr>
+          </w:p>
+          <w:p>
+            <w:pPr>
+              <w:rPr>
+                <w:rFonts w:ascii="Arial" w:hAnsi="Arial"/>
+              </w:rPr>
+            </w:pPr>
+          </w:p>
+          <w:p>
+            <w:pPr>
+              <w:rPr>
+                <w:rFonts w:ascii="Arial" w:hAnsi="Arial"/>
+              </w:rPr>
+            </w:pPr>
+            <w:r>
+              <w:rPr>
+                <w:rFonts w:ascii="Arial" w:hAnsi="Arial"/>
+              </w:rPr>
+              <w:t>95%</w:t>
+            </w:r>
+          </w:p>
+          <w:p>
+            <w:pPr>
+              <w:rPr>
+                <w:rFonts w:ascii="Arial" w:hAnsi="Arial"/>
+              </w:rPr>
+            </w:pPr>
+          </w:p>
+          <w:p>
+            <w:pPr>
+              <w:rPr>
+                <w:rFonts w:ascii="Arial" w:hAnsi="Arial"/>
+              </w:rPr>
+            </w:pPr>
+          </w:p>
+          <w:p>
+            <w:pPr>
+              <w:rPr>
+                <w:rFonts w:ascii="Arial" w:hAnsi="Arial"/>
+              </w:rPr>
+            </w:pPr>
+          </w:p>
+          <w:p>
+            <w:pPr>
+              <w:rPr>
+                <w:rFonts w:ascii="Arial" w:hAnsi="Arial"/>
+              </w:rPr>
+            </w:pPr>
+            <w:r>
+              <w:rPr>
+                <w:rFonts w:ascii="Arial" w:hAnsi="Arial"/>
+              </w:rPr>
+              <w:t>100%</w:t>
+            </w:r>
           </w:p>
         </w:tc>
         <w:tc>
@@ -1259,6 +1385,121 @@
                 <w:rFonts w:ascii="Arial" w:hAnsi="Arial"/>
               </w:rPr>
             </w:pPr>
+            <w:r>
+              <w:rPr>
+                <w:rFonts w:ascii="Arial" w:hAnsi="Arial"/>
+                <w:b/>
+              </w:rPr>
+              <w:t>1)</w:t>
+            </w:r>
+            <w:r>
+              <w:rPr>
+                <w:rFonts w:ascii="Arial" w:hAnsi="Arial"/>
+                <w:b/>
+              </w:rPr>
+              <w:t xml:space="preserve"> </w:t>
+            </w:r>
+            <w:r>
+              <w:rPr>
+                <w:rFonts w:ascii="Arial" w:hAnsi="Arial"/>
+              </w:rPr>
+              <w:t>Word stemming</w:t>
+            </w:r>
+          </w:p>
+          <w:p>
+            <w:pPr>
+              <w:rPr>
+                <w:rFonts w:ascii="Arial" w:hAnsi="Arial"/>
+              </w:rPr>
+            </w:pPr>
+            <w:r>
+              <w:rPr>
+                <w:rFonts w:ascii="Arial" w:hAnsi="Arial"/>
+                <w:b/>
+              </w:rPr>
+              <w:t xml:space="preserve">2) </w:t>
+            </w:r>
+            <w:r>
+              <w:rPr>
+                <w:rFonts w:ascii="Arial" w:hAnsi="Arial"/>
+              </w:rPr>
+              <w:t>Allow d</w:t>
+            </w:r>
+            <w:r>
+              <w:rPr>
+                <w:rFonts w:ascii="Arial" w:hAnsi="Arial"/>
+              </w:rPr>
+              <w:t>uplicate words in content tree</w:t>
+            </w:r>
+          </w:p>
+          <w:p>
+            <w:pPr>
+              <w:rPr>
+                <w:rFonts w:ascii="Arial" w:hAnsi="Arial"/>
+              </w:rPr>
+            </w:pPr>
+            <w:r>
+              <w:rPr>
+                <w:rFonts w:ascii="Arial" w:hAnsi="Arial"/>
+                <w:b/>
+              </w:rPr>
+              <w:t xml:space="preserve">3) </w:t>
+            </w:r>
+            <w:r>
+              <w:rPr>
+                <w:rFonts w:ascii="Arial" w:hAnsi="Arial"/>
+              </w:rPr>
+              <w:t>Implement multiple words when scanning documents</w:t>
+            </w:r>
+            <w:bookmarkStart w:id="0" w:name="_GoBack"/>
+            <w:bookmarkEnd w:id="0"/>
+          </w:p>
+          <w:p>
+            <w:pPr>
+              <w:rPr>
+                <w:rFonts w:ascii="Arial" w:hAnsi="Arial"/>
+              </w:rPr>
+            </w:pPr>
+            <w:r>
+              <w:rPr>
+                <w:rFonts w:ascii="Arial" w:hAnsi="Arial"/>
+                <w:b/>
+              </w:rPr>
+              <w:t xml:space="preserve">4) </w:t>
+            </w:r>
+            <w:r>
+              <w:rPr>
+                <w:rFonts w:ascii="Arial" w:hAnsi="Arial"/>
+              </w:rPr>
+              <w:t xml:space="preserve">Make document </w:t>
+            </w:r>
+            <w:r>
+              <w:rPr>
+                <w:rFonts w:ascii="Arial" w:hAnsi="Arial"/>
+              </w:rPr>
+              <w:lastRenderedPageBreak/>
+              <w:t>scanner also able to compare trees</w:t>
+            </w:r>
+          </w:p>
+          <w:p>
+            <w:pPr>
+              <w:rPr>
+                <w:rFonts w:ascii="Arial" w:hAnsi="Arial"/>
+              </w:rPr>
+            </w:pPr>
+            <w:r>
+              <w:rPr>
+                <w:rFonts w:ascii="Arial" w:hAnsi="Arial"/>
+                <w:b/>
+              </w:rPr>
+              <w:t xml:space="preserve">5) </w:t>
+            </w:r>
+            <w:r>
+              <w:rPr>
+                <w:rFonts w:ascii="Arial" w:hAnsi="Arial"/>
+              </w:rPr>
+              <w:t>Allow queries through document scanner</w:t>
+            </w:r>
           </w:p>
         </w:tc>
         <w:tc>
@@ -1765,6 +2006,7 @@
               <w:rPr>
                 <w:rFonts w:ascii="Arial" w:hAnsi="Arial"/>
               </w:rPr>
+              <w:lastRenderedPageBreak/>
               <w:t>7</w:t>
             </w:r>
           </w:p>
@@ -1920,7 +2162,6 @@
               <w:rPr>
                 <w:rFonts w:ascii="Arial" w:hAnsi="Arial"/>
               </w:rPr>
-              <w:lastRenderedPageBreak/>
               <w:t>9</w:t>
             </w:r>
           </w:p>
@@ -2452,6 +2693,95 @@
       </w:pPr>
     </w:lvl>
   </w:abstractNum>
+  <w:abstractNum w:abstractNumId="4">
+    <w:nsid w:val="71C267C4"/>
+    <w:multiLevelType w:val="hybridMultilevel"/>
+    <w:tmpl w:val="EABE3A68"/>
+    <w:lvl w:ilvl="0" w:tplc="04090011">
+      <w:start w:val="1"/>
+      <w:numFmt w:val="decimal"/>
+      <w:lvlText w:val="%1)"/>
+      <w:lvlJc w:val="left"/>
+      <w:pPr>
+        <w:ind w:left="720" w:hanging="360"/>
+      </w:pPr>
+      <w:rPr>
+        <w:rFonts w:hint="default"/>
+      </w:rPr>
+    </w:lvl>
+    <w:lvl w:ilvl="1" w:tplc="04090019" w:tentative="1">
+      <w:start w:val="1"/>
+      <w:numFmt w:val="lowerLetter"/>
+      <w:lvlText w:val="%2."/>
+      <w:lvlJc w:val="left"/>
+      <w:pPr>
+        <w:ind w:left="1440" w:hanging="360"/>
+      </w:pPr>
+    </w:lvl>
+    <w:lvl w:ilvl="2" w:tplc="0409001B" w:tentative="1">
+      <w:start w:val="1"/>
+      <w:numFmt w:val="lowerRoman"/>
+      <w:lvlText w:val="%3."/>
+      <w:lvlJc w:val="right"/>
+      <w:pPr>
+        <w:ind w:left="2160" w:hanging="180"/>
+      </w:pPr>
+    </w:lvl>
+    <w:lvl w:ilvl="3" w:tplc="0409000F" w:tentative="1">
+      <w:start w:val="1"/>
+      <w:numFmt w:val="decimal"/>
+      <w:lvlText w:val="%4."/>
+      <w:lvlJc w:val="left"/>
+      <w:pPr>
+        <w:ind w:left="2880" w:hanging="360"/>
+      </w:pPr>
+    </w:lvl>
+    <w:lvl w:ilvl="4" w:tplc="04090019" w:tentative="1">
+      <w:start w:val="1"/>
+      <w:numFmt w:val="lowerLetter"/>
+      <w:lvlText w:val="%5."/>
+      <w:lvlJc w:val="left"/>
+      <w:pPr>
+        <w:ind w:left="3600" w:hanging="360"/>
+      </w:pPr>
+    </w:lvl>
+    <w:lvl w:ilvl="5" w:tplc="0409001B" w:tentative="1">
+      <w:start w:val="1"/>
+      <w:numFmt w:val="lowerRoman"/>
+      <w:lvlText w:val="%6."/>
+      <w:lvlJc w:val="right"/>
+      <w:pPr>
+        <w:ind w:left="4320" w:hanging="180"/>
+      </w:pPr>
+    </w:lvl>
+    <w:lvl w:ilvl="6" w:tplc="0409000F" w:tentative="1">
+      <w:start w:val="1"/>
+      <w:numFmt w:val="decimal"/>
+      <w:lvlText w:val="%7."/>
+      <w:lvlJc w:val="left"/>
+      <w:pPr>
+        <w:ind w:left="5040" w:hanging="360"/>
+      </w:pPr>
+    </w:lvl>
+    <w:lvl w:ilvl="7" w:tplc="04090019" w:tentative="1">
+      <w:start w:val="1"/>
+      <w:numFmt w:val="lowerLetter"/>
+      <w:lvlText w:val="%8."/>
+      <w:lvlJc w:val="left"/>
+      <w:pPr>
+        <w:ind w:left="5760" w:hanging="360"/>
+      </w:pPr>
+    </w:lvl>
+    <w:lvl w:ilvl="8" w:tplc="0409001B" w:tentative="1">
+      <w:start w:val="1"/>
+      <w:numFmt w:val="lowerRoman"/>
+      <w:lvlText w:val="%9."/>
+      <w:lvlJc w:val="right"/>
+      <w:pPr>
+        <w:ind w:left="6480" w:hanging="180"/>
+      </w:pPr>
+    </w:lvl>
+  </w:abstractNum>
   <w:num w:numId="1">
     <w:abstractNumId w:val="1"/>
   </w:num>
@@ -2463,6 +2793,9 @@
   </w:num>
   <w:num w:numId="4">
     <w:abstractNumId w:val="2"/>
+  </w:num>
+  <w:num w:numId="5">
+    <w:abstractNumId w:val="4"/>
   </w:num>
 </w:numbering>
 </file>

</xml_diff>

<commit_message>
word stemming and boyer moore searching
</commit_message>
<xml_diff>
--- a/Persinga_Capstone Progress Log.docx
+++ b/Persinga_Capstone Progress Log.docx
@@ -967,6 +967,12 @@
                 <w:rFonts w:ascii="Arial" w:hAnsi="Arial"/>
               </w:rPr>
             </w:pPr>
+            <w:r>
+              <w:rPr>
+                <w:rFonts w:ascii="Arial" w:hAnsi="Arial"/>
+              </w:rPr>
+              <w:t>2</w:t>
+            </w:r>
           </w:p>
         </w:tc>
         <w:tc>
@@ -1212,7 +1218,13 @@
               <w:rPr>
                 <w:rFonts w:ascii="Arial" w:hAnsi="Arial"/>
               </w:rPr>
-              <w:t>95%</w:t>
+              <w:t>100</w:t>
+            </w:r>
+            <w:r>
+              <w:rPr>
+                <w:rFonts w:ascii="Arial" w:hAnsi="Arial"/>
+              </w:rPr>
+              <w:t>%</w:t>
             </w:r>
           </w:p>
           <w:p>
@@ -1260,6 +1272,62 @@
                 <w:rFonts w:ascii="Arial" w:hAnsi="Arial"/>
               </w:rPr>
             </w:pPr>
+            <w:r>
+              <w:rPr>
+                <w:rFonts w:ascii="Arial" w:hAnsi="Arial"/>
+              </w:rPr>
+              <w:t>Results of testing:</w:t>
+            </w:r>
+          </w:p>
+          <w:p>
+            <w:pPr>
+              <w:rPr>
+                <w:rFonts w:ascii="Arial" w:hAnsi="Arial"/>
+              </w:rPr>
+            </w:pPr>
+            <w:r>
+              <w:rPr>
+                <w:rFonts w:ascii="Arial" w:hAnsi="Arial"/>
+              </w:rPr>
+              <w:t xml:space="preserve"> The program brings back</w:t>
+            </w:r>
+            <w:r>
+              <w:rPr>
+                <w:rFonts w:ascii="Arial" w:hAnsi="Arial"/>
+              </w:rPr>
+              <w:t xml:space="preserve"> 0 results for some queries, and between 1-50 results for most queries. In cases where there were results, most were not relevant according to expected results. </w:t>
+            </w:r>
+            <w:r>
+              <w:rPr>
+                <w:rFonts w:ascii="Arial" w:hAnsi="Arial"/>
+              </w:rPr>
+              <w:t>(with an acceptance rate of .9 and a subsequent branch weight of 2.7</w:t>
+            </w:r>
+            <w:r>
+              <w:rPr>
+                <w:rFonts w:ascii="Arial" w:hAnsi="Arial"/>
+              </w:rPr>
+              <w:t>.</w:t>
+            </w:r>
+          </w:p>
+          <w:p>
+            <w:pPr>
+              <w:rPr>
+                <w:rFonts w:ascii="Arial" w:hAnsi="Arial"/>
+              </w:rPr>
+            </w:pPr>
+            <w:r>
+              <w:rPr>
+                <w:rFonts w:ascii="Arial" w:hAnsi="Arial"/>
+              </w:rPr>
+              <w:t xml:space="preserve">Changing acceptance rate and the weight of subsequent branches </w:t>
+            </w:r>
+            <w:r>
+              <w:rPr>
+                <w:rFonts w:ascii="Arial" w:hAnsi="Arial"/>
+              </w:rPr>
+              <w:t>did affect results.</w:t>
+            </w:r>
           </w:p>
         </w:tc>
         <w:tc>
@@ -1272,6 +1340,48 @@
                 <w:rFonts w:ascii="Arial" w:hAnsi="Arial"/>
               </w:rPr>
             </w:pPr>
+            <w:r>
+              <w:rPr>
+                <w:rFonts w:ascii="Arial" w:hAnsi="Arial"/>
+              </w:rPr>
+              <w:t>Boyer-</w:t>
+            </w:r>
+            <w:r>
+              <w:rPr>
+                <w:rFonts w:ascii="Arial" w:hAnsi="Arial"/>
+              </w:rPr>
+              <w:t>M</w:t>
+            </w:r>
+            <w:r>
+              <w:rPr>
+                <w:rFonts w:ascii="Arial" w:hAnsi="Arial"/>
+              </w:rPr>
+              <w:t>oore string search algorithm</w:t>
+            </w:r>
+          </w:p>
+          <w:p>
+            <w:pPr>
+              <w:rPr>
+                <w:rFonts w:ascii="Arial" w:hAnsi="Arial"/>
+              </w:rPr>
+            </w:pPr>
+          </w:p>
+          <w:p>
+            <w:pPr>
+              <w:rPr>
+                <w:rFonts w:ascii="Arial" w:hAnsi="Arial"/>
+              </w:rPr>
+            </w:pPr>
+            <w:r>
+              <w:rPr>
+                <w:rFonts w:ascii="Helvetica" w:hAnsi="Helvetica" w:cs="Helvetica"/>
+                <w:color w:val="333333"/>
+                <w:sz w:val="16"/>
+                <w:szCs w:val="16"/>
+                <w:shd w:val="clear" w:color="auto" w:fill="FFFFFF"/>
+              </w:rPr>
+              <w:t>She is on track and making some progress.</w:t>
+            </w:r>
           </w:p>
         </w:tc>
       </w:tr>
@@ -1390,6 +1500,26 @@
                 <w:rFonts w:ascii="Arial" w:hAnsi="Arial"/>
                 <w:b/>
               </w:rPr>
+              <w:t>0)</w:t>
+            </w:r>
+            <w:r>
+              <w:rPr>
+                <w:rFonts w:ascii="Arial" w:hAnsi="Arial"/>
+              </w:rPr>
+              <w:t xml:space="preserve"> precision / recall measurements</w:t>
+            </w:r>
+          </w:p>
+          <w:p>
+            <w:pPr>
+              <w:rPr>
+                <w:rFonts w:ascii="Arial" w:hAnsi="Arial"/>
+              </w:rPr>
+            </w:pPr>
+            <w:r>
+              <w:rPr>
+                <w:rFonts w:ascii="Arial" w:hAnsi="Arial"/>
+                <w:b/>
+              </w:rPr>
               <w:t>1)</w:t>
             </w:r>
             <w:r>
@@ -1449,69 +1579,155 @@
               <w:rPr>
                 <w:rFonts w:ascii="Arial" w:hAnsi="Arial"/>
               </w:rPr>
-              <w:t>Implement multiple words when scanning documents</w:t>
+              <w:t xml:space="preserve">Implement multiple words when scanning </w:t>
+            </w:r>
+            <w:r>
+              <w:rPr>
+                <w:rFonts w:ascii="Arial" w:hAnsi="Arial"/>
+              </w:rPr>
+              <w:lastRenderedPageBreak/>
+              <w:t>documents</w:t>
+            </w:r>
+          </w:p>
+          <w:p>
+            <w:pPr>
+              <w:rPr>
+                <w:rFonts w:ascii="Arial" w:hAnsi="Arial"/>
+              </w:rPr>
+            </w:pPr>
+            <w:r>
+              <w:rPr>
+                <w:rFonts w:ascii="Arial" w:hAnsi="Arial"/>
+                <w:b/>
+              </w:rPr>
+              <w:t xml:space="preserve">4) </w:t>
+            </w:r>
+            <w:r>
+              <w:rPr>
+                <w:rFonts w:ascii="Arial" w:hAnsi="Arial"/>
+              </w:rPr>
+              <w:t>Make document scanner also able to compare trees</w:t>
+            </w:r>
+            <w:r>
+              <w:rPr>
+                <w:rFonts w:ascii="Arial" w:hAnsi="Arial"/>
+              </w:rPr>
+              <w:t xml:space="preserve"> and return whether they match or not</w:t>
+            </w:r>
+          </w:p>
+          <w:p>
+            <w:pPr>
+              <w:rPr>
+                <w:rFonts w:ascii="Arial" w:hAnsi="Arial"/>
+              </w:rPr>
+            </w:pPr>
+            <w:r>
+              <w:rPr>
+                <w:rFonts w:ascii="Arial" w:hAnsi="Arial"/>
+                <w:b/>
+              </w:rPr>
+              <w:t xml:space="preserve">5) </w:t>
+            </w:r>
+            <w:r>
+              <w:rPr>
+                <w:rFonts w:ascii="Arial" w:hAnsi="Arial"/>
+              </w:rPr>
+              <w:t>Allow</w:t>
+            </w:r>
+            <w:r>
+              <w:rPr>
+                <w:rFonts w:ascii="Arial" w:hAnsi="Arial"/>
+              </w:rPr>
+              <w:t xml:space="preserve"> typed in</w:t>
+            </w:r>
+            <w:r>
+              <w:rPr>
+                <w:rFonts w:ascii="Arial" w:hAnsi="Arial"/>
+              </w:rPr>
+              <w:t xml:space="preserve"> queries through document scanner</w:t>
+            </w:r>
+          </w:p>
+        </w:tc>
+        <w:tc>
+          <w:tcPr>
+            <w:tcW w:w="990" w:type="dxa"/>
+          </w:tcPr>
+          <w:p>
+            <w:pPr>
+              <w:rPr>
+                <w:rFonts w:ascii="Arial" w:hAnsi="Arial"/>
+              </w:rPr>
+            </w:pPr>
+            <w:r>
+              <w:rPr>
+                <w:rFonts w:ascii="Arial" w:hAnsi="Arial"/>
+              </w:rPr>
+              <w:lastRenderedPageBreak/>
+              <w:t>100%</w:t>
+            </w:r>
+          </w:p>
+          <w:p>
+            <w:pPr>
+              <w:rPr>
+                <w:rFonts w:ascii="Arial" w:hAnsi="Arial"/>
+              </w:rPr>
+            </w:pPr>
+          </w:p>
+          <w:p>
+            <w:pPr>
+              <w:rPr>
+                <w:rFonts w:ascii="Arial" w:hAnsi="Arial"/>
+              </w:rPr>
+            </w:pPr>
+            <w:r>
+              <w:rPr>
+                <w:rFonts w:ascii="Arial" w:hAnsi="Arial"/>
+              </w:rPr>
+              <w:t>100%</w:t>
+            </w:r>
+          </w:p>
+          <w:p>
+            <w:pPr>
+              <w:rPr>
+                <w:rFonts w:ascii="Arial" w:hAnsi="Arial"/>
+              </w:rPr>
+            </w:pPr>
+          </w:p>
+          <w:p>
+            <w:pPr>
+              <w:rPr>
+                <w:rFonts w:ascii="Arial" w:hAnsi="Arial"/>
+              </w:rPr>
+            </w:pPr>
+          </w:p>
+          <w:p>
+            <w:pPr>
+              <w:rPr>
+                <w:rFonts w:ascii="Arial" w:hAnsi="Arial"/>
+              </w:rPr>
+            </w:pPr>
+          </w:p>
+          <w:p>
+            <w:pPr>
+              <w:rPr>
+                <w:rFonts w:ascii="Arial" w:hAnsi="Arial"/>
+              </w:rPr>
+            </w:pPr>
+          </w:p>
+          <w:p>
+            <w:pPr>
+              <w:rPr>
+                <w:rFonts w:ascii="Arial" w:hAnsi="Arial"/>
+              </w:rPr>
+            </w:pPr>
+            <w:r>
+              <w:rPr>
+                <w:rFonts w:ascii="Arial" w:hAnsi="Arial"/>
+              </w:rPr>
+              <w:t>100%</w:t>
             </w:r>
             <w:bookmarkStart w:id="0" w:name="_GoBack"/>
             <w:bookmarkEnd w:id="0"/>
-          </w:p>
-          <w:p>
-            <w:pPr>
-              <w:rPr>
-                <w:rFonts w:ascii="Arial" w:hAnsi="Arial"/>
-              </w:rPr>
-            </w:pPr>
-            <w:r>
-              <w:rPr>
-                <w:rFonts w:ascii="Arial" w:hAnsi="Arial"/>
-                <w:b/>
-              </w:rPr>
-              <w:t xml:space="preserve">4) </w:t>
-            </w:r>
-            <w:r>
-              <w:rPr>
-                <w:rFonts w:ascii="Arial" w:hAnsi="Arial"/>
-              </w:rPr>
-              <w:t xml:space="preserve">Make document </w:t>
-            </w:r>
-            <w:r>
-              <w:rPr>
-                <w:rFonts w:ascii="Arial" w:hAnsi="Arial"/>
-              </w:rPr>
-              <w:lastRenderedPageBreak/>
-              <w:t>scanner also able to compare trees</w:t>
-            </w:r>
-          </w:p>
-          <w:p>
-            <w:pPr>
-              <w:rPr>
-                <w:rFonts w:ascii="Arial" w:hAnsi="Arial"/>
-              </w:rPr>
-            </w:pPr>
-            <w:r>
-              <w:rPr>
-                <w:rFonts w:ascii="Arial" w:hAnsi="Arial"/>
-                <w:b/>
-              </w:rPr>
-              <w:t xml:space="preserve">5) </w:t>
-            </w:r>
-            <w:r>
-              <w:rPr>
-                <w:rFonts w:ascii="Arial" w:hAnsi="Arial"/>
-              </w:rPr>
-              <w:t>Allow queries through document scanner</w:t>
-            </w:r>
-          </w:p>
-        </w:tc>
-        <w:tc>
-          <w:tcPr>
-            <w:tcW w:w="990" w:type="dxa"/>
-          </w:tcPr>
-          <w:p>
-            <w:pPr>
-              <w:rPr>
-                <w:rFonts w:ascii="Arial" w:hAnsi="Arial"/>
-              </w:rPr>
-            </w:pPr>
           </w:p>
         </w:tc>
         <w:tc>

</xml_diff>